<commit_message>
update Psychtoolbox kernel driver
</commit_message>
<xml_diff>
--- a/*Install CriticalSpacing & NoiseDiscrimination.docx
+++ b/*Install CriticalSpacing & NoiseDiscrimination.docx
@@ -693,13 +693,7 @@
       </w:r>
       <w:proofErr w:type="spellEnd"/>
       <w:r>
-        <w:t>” links only work locally</w:t>
-      </w:r>
-      <w:r>
-        <w:t>:</w:t>
-      </w:r>
-      <w:r>
-        <w:t xml:space="preserve"> You must be on the NYU network, connected either directly, or, if you’re off campus and you have an NYU net id, through a VPN connection to campus via the internet, using a free program called “</w:t>
+        <w:t>” links only work locally: You must be on the NYU network, connected either directly, or, if you’re off campus and you have an NYU net id, through a VPN connection to campus via the internet, using a free program called “</w:t>
       </w:r>
       <w:r>
         <w:rPr>
@@ -1124,14 +1118,10 @@
         <w:spacing w:before="0" w:after="0"/>
       </w:pPr>
       <w:r>
-        <w:rPr>
-          <w:rStyle w:val="Hyperlink"/>
-          <w:color w:val="auto"/>
-        </w:rPr>
-        <w:t>Paul recently reminded us that</w:t>
-      </w:r>
-      <w:r>
-        <w:t xml:space="preserve"> his CNS MATLAB p</w:t>
+        <w:t xml:space="preserve">Paul recently reminded us that </w:t>
+      </w:r>
+      <w:r>
+        <w:t>his CNS MATLAB p</w:t>
       </w:r>
       <w:r>
         <w:t>age</w:t>
@@ -1287,10 +1277,7 @@
         <w:t>Windows</w:t>
       </w:r>
       <w:r>
-        <w:t>:</w:t>
-      </w:r>
-      <w:r>
-        <w:t xml:space="preserve"> You must mount the “iso” file (a disk image). In Windows 8 and above, you just double-click the archive. To open an iso file in Windows 7 or below, you can use </w:t>
+        <w:t xml:space="preserve">: You must mount the “iso” file (a disk image). In Windows 8 and above, you just double-click the archive. To open an iso file in Windows 7 or below, you can use </w:t>
       </w:r>
       <w:hyperlink r:id="rId18" w:history="1">
         <w:r>
@@ -1990,167 +1977,6 @@
           <w:i/>
           <w:iCs/>
         </w:rPr>
-        <w:t xml:space="preserve"> Set the MATLAB path.</w:t>
-      </w:r>
-      <w:r>
-        <w:t xml:space="preserve"> MATLAB is normally installed in the Applications folder. Alas, that folder is normally write-only, which prevents you from saving the </w:t>
-      </w:r>
-      <w:hyperlink r:id="rId26" w:history="1">
-        <w:r>
-          <w:rPr>
-            <w:rStyle w:val="Hyperlink0"/>
-          </w:rPr>
-          <w:t>path</w:t>
-        </w:r>
-      </w:hyperlink>
-      <w:r>
-        <w:rPr>
-          <w:rStyle w:val="Hyperlink0"/>
-        </w:rPr>
-        <w:t xml:space="preserve"> in MATLAB</w:t>
-      </w:r>
-      <w:r>
-        <w:t xml:space="preserve">, e.g. to include Psychtoolbox. If you skip this step, you’ll get a warning about this below, when you run </w:t>
-      </w:r>
-      <w:proofErr w:type="spellStart"/>
-      <w:r>
-        <w:rPr>
-          <w:rStyle w:val="None"/>
-          <w:rFonts w:ascii="Consolas" w:eastAsia="Consolas" w:hAnsi="Consolas" w:cs="Consolas"/>
-          <w:sz w:val="22"/>
-          <w:szCs w:val="22"/>
-        </w:rPr>
-        <w:t>DownloadPsychtoolbox</w:t>
-      </w:r>
-      <w:proofErr w:type="spellEnd"/>
-      <w:r>
-        <w:t xml:space="preserve">. We suggest you eliminate this pesky nuisance by granting write permission to the </w:t>
-      </w:r>
-      <w:proofErr w:type="spellStart"/>
-      <w:r>
-        <w:rPr>
-          <w:rStyle w:val="None"/>
-          <w:rFonts w:ascii="Consolas" w:eastAsia="Consolas" w:hAnsi="Consolas" w:cs="Consolas"/>
-        </w:rPr>
-        <w:t>pathdef</w:t>
-      </w:r>
-      <w:proofErr w:type="spellEnd"/>
-      <w:r>
-        <w:t xml:space="preserve"> file:</w:t>
-      </w:r>
-    </w:p>
-    <w:p>
-      <w:pPr>
-        <w:pStyle w:val="Compact"/>
-        <w:numPr>
-          <w:ilvl w:val="0"/>
-          <w:numId w:val="4"/>
-        </w:numPr>
-        <w:spacing w:before="0" w:after="0"/>
-      </w:pPr>
-      <w:r>
-        <w:t xml:space="preserve">Using Finder, </w:t>
-      </w:r>
-      <w:proofErr w:type="spellStart"/>
-      <w:r>
-        <w:rPr>
-          <w:rStyle w:val="None"/>
-          <w:rFonts w:ascii="Consolas" w:eastAsia="Consolas" w:hAnsi="Consolas" w:cs="Consolas"/>
-          <w:sz w:val="22"/>
-          <w:szCs w:val="22"/>
-        </w:rPr>
-        <w:t>Cntrl</w:t>
-      </w:r>
-      <w:proofErr w:type="spellEnd"/>
-      <w:r>
-        <w:rPr>
-          <w:rStyle w:val="None"/>
-          <w:rFonts w:ascii="Consolas" w:eastAsia="Consolas" w:hAnsi="Consolas" w:cs="Consolas"/>
-          <w:sz w:val="22"/>
-          <w:szCs w:val="22"/>
-        </w:rPr>
-        <w:t>-click</w:t>
-      </w:r>
-      <w:r>
-        <w:t xml:space="preserve"> to open the MATLAB app to get inside the package. Then select the </w:t>
-      </w:r>
-      <w:proofErr w:type="spellStart"/>
-      <w:r>
-        <w:rPr>
-          <w:rStyle w:val="None"/>
-          <w:rFonts w:ascii="Consolas" w:eastAsia="Consolas" w:hAnsi="Consolas" w:cs="Consolas"/>
-        </w:rPr>
-        <w:t>pathdef</w:t>
-      </w:r>
-      <w:proofErr w:type="spellEnd"/>
-      <w:r>
-        <w:t xml:space="preserve"> file and hit </w:t>
-      </w:r>
-      <w:proofErr w:type="spellStart"/>
-      <w:r>
-        <w:rPr>
-          <w:rStyle w:val="None"/>
-          <w:rFonts w:ascii="Consolas" w:eastAsia="Consolas" w:hAnsi="Consolas" w:cs="Consolas"/>
-        </w:rPr>
-        <w:t>Cmd</w:t>
-      </w:r>
-      <w:proofErr w:type="spellEnd"/>
-      <w:r>
-        <w:rPr>
-          <w:rStyle w:val="None"/>
-          <w:rFonts w:ascii="Consolas" w:eastAsia="Consolas" w:hAnsi="Consolas" w:cs="Consolas"/>
-        </w:rPr>
-        <w:t>-I</w:t>
-      </w:r>
-      <w:r>
-        <w:t xml:space="preserve"> to open the Get Info window. At the bottom of the Get Info window, expand “Sharing and permissions”.  Give everyone permission to read and write the </w:t>
-      </w:r>
-      <w:proofErr w:type="spellStart"/>
-      <w:r>
-        <w:rPr>
-          <w:rStyle w:val="None"/>
-          <w:rFonts w:ascii="Consolas" w:eastAsia="Consolas" w:hAnsi="Consolas" w:cs="Consolas"/>
-        </w:rPr>
-        <w:t>pathdef</w:t>
-      </w:r>
-      <w:proofErr w:type="spellEnd"/>
-      <w:r>
-        <w:t xml:space="preserve"> file. </w:t>
-      </w:r>
-      <w:bookmarkStart w:id="2" w:name="installingpsychtoolbox"/>
-      <w:bookmarkEnd w:id="2"/>
-    </w:p>
-    <w:p>
-      <w:pPr>
-        <w:pStyle w:val="Compact"/>
-        <w:numPr>
-          <w:ilvl w:val="0"/>
-          <w:numId w:val="6"/>
-        </w:numPr>
-        <w:spacing w:before="0" w:after="0"/>
-      </w:pPr>
-      <w:r>
-        <w:rPr>
-          <w:rStyle w:val="None"/>
-          <w:b/>
-          <w:bCs/>
-        </w:rPr>
-        <w:t>macOS</w:t>
-      </w:r>
-      <w:r>
-        <w:rPr>
-          <w:rStyle w:val="None"/>
-          <w:b/>
-          <w:bCs/>
-        </w:rPr>
-        <w:t>:</w:t>
-      </w:r>
-      <w:r>
-        <w:rPr>
-          <w:rStyle w:val="None"/>
-          <w:i/>
-          <w:iCs/>
-        </w:rPr>
         <w:t xml:space="preserve"> Tell your Mac to open *.m files in MATLAB. </w:t>
       </w:r>
       <w:r>
@@ -2236,7 +2062,39 @@
           <w:szCs w:val="36"/>
         </w:rPr>
         <w:lastRenderedPageBreak/>
-        <w:t>B. Install Psychtoolbox (Already have it? Go to step 3.)</w:t>
+        <w:t xml:space="preserve">B. Install Psychtoolbox (Already have it? </w:t>
+      </w:r>
+      <w:r>
+        <w:rPr>
+          <w:rStyle w:val="None"/>
+          <w:sz w:val="36"/>
+          <w:szCs w:val="36"/>
+        </w:rPr>
+        <w:t>Skip</w:t>
+      </w:r>
+      <w:r>
+        <w:rPr>
+          <w:rStyle w:val="None"/>
+          <w:sz w:val="36"/>
+          <w:szCs w:val="36"/>
+        </w:rPr>
+        <w:t xml:space="preserve"> to step </w:t>
+      </w:r>
+      <w:r>
+        <w:rPr>
+          <w:rStyle w:val="None"/>
+          <w:sz w:val="36"/>
+          <w:szCs w:val="36"/>
+        </w:rPr>
+        <w:t>4</w:t>
+      </w:r>
+      <w:r>
+        <w:rPr>
+          <w:rStyle w:val="None"/>
+          <w:sz w:val="36"/>
+          <w:szCs w:val="36"/>
+        </w:rPr>
+        <w:t>.)</w:t>
       </w:r>
     </w:p>
     <w:p>
@@ -2248,10 +2106,13 @@
         <w:t xml:space="preserve">We use Psychtoolbox in our MATLAB programs to control the display. </w:t>
       </w:r>
       <w:r>
-        <w:t xml:space="preserve">The </w:t>
-      </w:r>
-      <w:r>
-        <w:t>issues</w:t>
+        <w:t>Every</w:t>
+      </w:r>
+      <w:r>
+        <w:t xml:space="preserve"> </w:t>
+      </w:r>
+      <w:r>
+        <w:t>issue</w:t>
       </w:r>
       <w:r>
         <w:t xml:space="preserve"> labeled with a green </w:t>
@@ -2273,7 +2134,7 @@
         <w:t xml:space="preserve"> </w:t>
       </w:r>
       <w:r>
-        <w:t>are</w:t>
+        <w:t>is</w:t>
       </w:r>
       <w:proofErr w:type="gramEnd"/>
       <w:r>
@@ -2309,12 +2170,22 @@
         <w:spacing w:before="0" w:after="0"/>
       </w:pPr>
       <w:r>
-        <w:t>Follow this link to install Psychtoolbox:</w:t>
+        <w:t xml:space="preserve">Follow this link to </w:t>
+      </w:r>
+      <w:r>
+        <w:rPr>
+          <w:b/>
+          <w:bCs/>
+        </w:rPr>
+        <w:t>install Psychtoolbox</w:t>
+      </w:r>
+      <w:r>
+        <w:t>:</w:t>
       </w:r>
       <w:r>
         <w:br/>
       </w:r>
-      <w:hyperlink r:id="rId27" w:history="1">
+      <w:hyperlink r:id="rId26" w:history="1">
         <w:r>
           <w:rPr>
             <w:rStyle w:val="Hyperlink"/>
@@ -2570,10 +2441,10 @@
         </w:rPr>
         <w:t>svn</w:t>
       </w:r>
-      <w:proofErr w:type="spellEnd"/>
       <w:r>
         <w:t>.</w:t>
       </w:r>
+      <w:proofErr w:type="spellEnd"/>
     </w:p>
     <w:p>
       <w:pPr>
@@ -2654,10 +2525,7 @@
         <w:t xml:space="preserve"> server. </w:t>
       </w:r>
       <w:r>
-        <w:t xml:space="preserve">GitHub </w:t>
-      </w:r>
-      <w:r>
-        <w:t xml:space="preserve">no longer accepts the (obsolete) version of </w:t>
+        <w:t xml:space="preserve">GitHub no longer accepts the (obsolete) version of </w:t>
       </w:r>
       <w:proofErr w:type="spellStart"/>
       <w:r>
@@ -2669,10 +2537,7 @@
       </w:r>
       <w:proofErr w:type="spellEnd"/>
       <w:r>
-        <w:t xml:space="preserve"> </w:t>
-      </w:r>
-      <w:r>
-        <w:t>at /opt/subversion/bin/</w:t>
+        <w:t xml:space="preserve"> at /opt/subversion/bin/</w:t>
       </w:r>
       <w:proofErr w:type="spellStart"/>
       <w:r>
@@ -2688,6 +2553,12 @@
         <w:pStyle w:val="Compact"/>
         <w:spacing w:before="0" w:after="0"/>
         <w:ind w:left="360" w:firstLine="360"/>
+        <w:rPr>
+          <w:rStyle w:val="None"/>
+          <w:rFonts w:ascii="Apple Color Emoji" w:hAnsi="Apple Color Emoji"/>
+          <w:b/>
+          <w:bCs/>
+        </w:rPr>
       </w:pPr>
       <w:r>
         <w:t>r</w:t>
@@ -2740,26 +2611,11 @@
       </w:r>
       <w:proofErr w:type="spellEnd"/>
       <w:r>
-        <w:t xml:space="preserve"> </w:t>
-      </w:r>
-      <w:r>
-        <w:t xml:space="preserve">you’re using. The Terminal </w:t>
-      </w:r>
-      <w:proofErr w:type="gramStart"/>
-      <w:r>
-        <w:t>command</w:t>
-      </w:r>
-      <w:proofErr w:type="gramEnd"/>
-      <w:r>
-        <w:t xml:space="preserve"> </w:t>
-      </w:r>
-    </w:p>
-    <w:p>
-      <w:pPr>
-        <w:pStyle w:val="Compact"/>
-        <w:spacing w:before="0" w:after="0"/>
-        <w:ind w:left="360" w:firstLine="360"/>
-      </w:pPr>
+        <w:t xml:space="preserve"> you’re using. The Terminal command</w:t>
+      </w:r>
+      <w:r>
+        <w:br/>
+      </w:r>
       <w:r>
         <w:rPr>
           <w:rStyle w:val="None"/>
@@ -2796,10 +2652,18 @@
       </w:r>
       <w:proofErr w:type="spellEnd"/>
       <w:r>
-        <w:t xml:space="preserve"> </w:t>
-      </w:r>
-      <w:r>
-        <w:t>in your path. (Thanks to Mario Kleiner and microfish@fishmonkey.com.au.)</w:t>
+        <w:t xml:space="preserve"> in your path. (Thanks to Mario Kleiner and </w:t>
+      </w:r>
+      <w:hyperlink r:id="rId27" w:history="1">
+        <w:r>
+          <w:rPr>
+            <w:rStyle w:val="Hyperlink"/>
+          </w:rPr>
+          <w:t>microfish@fishmonkey.com.au</w:t>
+        </w:r>
+      </w:hyperlink>
+      <w:r>
+        <w:t>.)</w:t>
       </w:r>
     </w:p>
     <w:p>
@@ -2812,37 +2676,349 @@
         <w:spacing w:before="0" w:after="0"/>
       </w:pPr>
       <w:r>
-        <w:rPr>
-          <w:rStyle w:val="None"/>
+        <w:t>I</w:t>
+      </w:r>
+      <w:r>
+        <w:t>f MATLAB is</w:t>
+      </w:r>
+      <w:r>
+        <w:t xml:space="preserve"> write</w:t>
+      </w:r>
+      <w:r>
+        <w:t>-</w:t>
+      </w:r>
+      <w:r>
+        <w:t>protected (e.g. because it’s</w:t>
+      </w:r>
+      <w:r>
+        <w:t xml:space="preserve"> in </w:t>
+      </w:r>
+      <w:r>
+        <w:t xml:space="preserve">the Applications directory) then you should </w:t>
+      </w:r>
+      <w:r>
+        <w:rPr>
+          <w:b/>
+          <w:bCs/>
+        </w:rPr>
+        <w:t>e</w:t>
+      </w:r>
+      <w:r>
+        <w:rPr>
+          <w:b/>
+          <w:bCs/>
+        </w:rPr>
+        <w:t>nable write permission for</w:t>
+      </w:r>
+      <w:r>
+        <w:rPr>
+          <w:b/>
+          <w:bCs/>
+        </w:rPr>
+        <w:t xml:space="preserve"> two </w:t>
+      </w:r>
+      <w:r>
+        <w:rPr>
+          <w:b/>
+          <w:bCs/>
+        </w:rPr>
+        <w:t xml:space="preserve">MATLAB </w:t>
+      </w:r>
+      <w:r>
+        <w:rPr>
+          <w:b/>
+          <w:bCs/>
+        </w:rPr>
+        <w:t xml:space="preserve">files, </w:t>
+      </w:r>
+      <w:proofErr w:type="spellStart"/>
+      <w:r>
+        <w:rPr>
+          <w:rFonts w:ascii="Consolas" w:hAnsi="Consolas" w:cs="Consolas"/>
+          <w:b/>
+          <w:bCs/>
+        </w:rPr>
+        <w:t>path</w:t>
+      </w:r>
+      <w:r>
+        <w:rPr>
+          <w:rFonts w:ascii="Consolas" w:hAnsi="Consolas" w:cs="Consolas"/>
+          <w:b/>
+          <w:bCs/>
+        </w:rPr>
+        <w:t>def</w:t>
+      </w:r>
+      <w:proofErr w:type="spellEnd"/>
+      <w:r>
+        <w:rPr>
+          <w:b/>
+          <w:bCs/>
+        </w:rPr>
+        <w:t xml:space="preserve"> and </w:t>
+      </w:r>
+      <w:r>
+        <w:rPr>
+          <w:rFonts w:ascii="Consolas" w:hAnsi="Consolas" w:cs="Consolas"/>
+          <w:b/>
+          <w:bCs/>
+        </w:rPr>
+        <w:t>javaclasspath.</w:t>
+      </w:r>
+      <w:r>
+        <w:rPr>
+          <w:rFonts w:ascii="Consolas" w:hAnsi="Consolas" w:cs="Consolas"/>
+          <w:b/>
+          <w:bCs/>
+        </w:rPr>
+        <w:t>txt</w:t>
+      </w:r>
+      <w:r>
+        <w:t xml:space="preserve">. That will allow </w:t>
+      </w:r>
+      <w:proofErr w:type="spellStart"/>
+      <w:r>
+        <w:t>UpdatePsychtoolbox</w:t>
+      </w:r>
+      <w:proofErr w:type="spellEnd"/>
+      <w:r>
+        <w:t xml:space="preserve"> to customize them to help MATLAB find </w:t>
+      </w:r>
+      <w:r>
+        <w:t xml:space="preserve">the </w:t>
+      </w:r>
+      <w:r>
+        <w:t>m</w:t>
+      </w:r>
+      <w:r>
+        <w:t xml:space="preserve"> and </w:t>
+      </w:r>
+      <w:r>
+        <w:t>java files</w:t>
+      </w:r>
+      <w:r>
+        <w:t xml:space="preserve"> in </w:t>
+      </w:r>
+      <w:r>
+        <w:t>Psychtoolbox</w:t>
+      </w:r>
+      <w:r>
+        <w:t>.</w:t>
+      </w:r>
+      <w:r>
+        <w:t xml:space="preserve"> The following instructions are for </w:t>
+      </w:r>
+      <w:r>
+        <w:rPr>
+          <w:b/>
+          <w:bCs/>
+        </w:rPr>
+        <w:t>macOS</w:t>
+      </w:r>
+      <w:r>
+        <w:t>; I think the procedure for other OSes will be similar.</w:t>
+      </w:r>
+      <w:r>
+        <w:t xml:space="preserve"> </w:t>
+      </w:r>
+      <w:proofErr w:type="spellStart"/>
+      <w:r>
+        <w:t>For</w:t>
+      </w:r>
+      <w:proofErr w:type="spellEnd"/>
+      <w:r>
+        <w:t xml:space="preserve"> </w:t>
+      </w:r>
+      <w:proofErr w:type="spellStart"/>
+      <w:r>
+        <w:t>pathdef</w:t>
+      </w:r>
+      <w:proofErr w:type="spellEnd"/>
+      <w:r>
+        <w:t xml:space="preserve">, the MATLAB command </w:t>
+      </w:r>
+      <w:r>
+        <w:br/>
+      </w:r>
+      <w:r>
+        <w:rPr>
+          <w:rFonts w:ascii="Consolas" w:hAnsi="Consolas" w:cs="Consolas"/>
+        </w:rPr>
+        <w:t xml:space="preserve">which </w:t>
+      </w:r>
+      <w:proofErr w:type="spellStart"/>
+      <w:r>
+        <w:rPr>
+          <w:rFonts w:ascii="Consolas" w:hAnsi="Consolas" w:cs="Consolas"/>
+        </w:rPr>
+        <w:t>pathdef</w:t>
+      </w:r>
+      <w:proofErr w:type="spellEnd"/>
+      <w:r>
+        <w:br/>
+        <w:t xml:space="preserve">will give you </w:t>
+      </w:r>
+      <w:r>
+        <w:t>its</w:t>
+      </w:r>
+      <w:r>
+        <w:t xml:space="preserve"> </w:t>
+      </w:r>
+      <w:r>
+        <w:t xml:space="preserve">Finder </w:t>
+      </w:r>
+      <w:r>
+        <w:t xml:space="preserve">path. For </w:t>
+      </w:r>
+      <w:proofErr w:type="spellStart"/>
+      <w:r>
+        <w:t>javaclasspath</w:t>
+      </w:r>
+      <w:proofErr w:type="spellEnd"/>
+      <w:r>
+        <w:t>, the general case is complicated (and explained in “</w:t>
+      </w:r>
+      <w:r>
+        <w:rPr>
+          <w:rFonts w:ascii="Consolas" w:hAnsi="Consolas" w:cs="Consolas"/>
+        </w:rPr>
+        <w:t xml:space="preserve">help </w:t>
+      </w:r>
+      <w:proofErr w:type="spellStart"/>
+      <w:r>
+        <w:rPr>
+          <w:rFonts w:ascii="Consolas" w:hAnsi="Consolas" w:cs="Consolas"/>
+        </w:rPr>
+        <w:t>PsychJavaTrouble</w:t>
+      </w:r>
+      <w:proofErr w:type="spellEnd"/>
+      <w:r>
+        <w:t xml:space="preserve">”), but </w:t>
+      </w:r>
+      <w:r>
+        <w:t xml:space="preserve">its Finder </w:t>
+      </w:r>
+      <w:r>
+        <w:t xml:space="preserve">path </w:t>
+      </w:r>
+      <w:r>
+        <w:t>will be given either by the MATLAB statement</w:t>
+      </w:r>
+      <w:r>
+        <w:t>,</w:t>
+      </w:r>
+      <w:r>
+        <w:rPr>
           <w:rFonts w:ascii="Apple Color Emoji" w:hAnsi="Apple Color Emoji"/>
           <w:b/>
           <w:bCs/>
         </w:rPr>
-        <w:t>✅</w:t>
-      </w:r>
-      <w:r>
-        <w:t xml:space="preserve"> </w:t>
-      </w:r>
-      <w:r>
-        <w:rPr>
-          <w:rStyle w:val="None"/>
+        <w:br/>
+      </w:r>
+      <w:r>
+        <w:rPr>
+          <w:rFonts w:ascii="Consolas" w:hAnsi="Consolas" w:cs="Consolas"/>
+        </w:rPr>
+        <w:t xml:space="preserve">which </w:t>
+      </w:r>
+      <w:r>
+        <w:rPr>
+          <w:rFonts w:ascii="Consolas" w:hAnsi="Consolas" w:cs="Consolas"/>
+          <w:color w:val="A020F0"/>
+        </w:rPr>
+        <w:t>javaclasspath.txt</w:t>
+      </w:r>
+      <w:r>
+        <w:rPr>
+          <w:rFonts w:ascii="Apple Color Emoji" w:hAnsi="Apple Color Emoji"/>
           <w:b/>
           <w:bCs/>
         </w:rPr>
-        <w:t>Update</w:t>
-      </w:r>
-      <w:r>
-        <w:t xml:space="preserve">. If you already have Psychtoolbox, from </w:t>
-      </w:r>
-      <w:r>
-        <w:t xml:space="preserve">more than a month </w:t>
-      </w:r>
-      <w:r>
-        <w:t>ago, please update to the latest version by typing in the Command Window:</w:t>
-      </w:r>
-      <w:r>
         <w:br/>
       </w:r>
+      <w:r>
+        <w:t>or</w:t>
+      </w:r>
+      <w:r>
+        <w:t>, if that fails, then this,</w:t>
+      </w:r>
+      <w:r>
+        <w:br/>
+      </w:r>
+      <w:r>
+        <w:rPr>
+          <w:rFonts w:ascii="Consolas" w:hAnsi="Consolas" w:cs="Consolas"/>
+        </w:rPr>
+        <w:t>[</w:t>
+      </w:r>
+      <w:proofErr w:type="spellStart"/>
+      <w:r>
+        <w:rPr>
+          <w:rFonts w:ascii="Consolas" w:hAnsi="Consolas" w:cs="Consolas"/>
+        </w:rPr>
+        <w:t>prefdir</w:t>
+      </w:r>
+      <w:proofErr w:type="spellEnd"/>
+      <w:r>
+        <w:rPr>
+          <w:rFonts w:ascii="Consolas" w:hAnsi="Consolas" w:cs="Consolas"/>
+        </w:rPr>
+        <w:t>(1)</w:t>
+      </w:r>
+      <w:r>
+        <w:rPr>
+          <w:rFonts w:ascii="Consolas" w:hAnsi="Consolas" w:cs="Consolas"/>
+        </w:rPr>
+        <w:t xml:space="preserve"> </w:t>
+      </w:r>
+      <w:proofErr w:type="spellStart"/>
+      <w:r>
+        <w:rPr>
+          <w:rFonts w:ascii="Consolas" w:hAnsi="Consolas" w:cs="Consolas"/>
+        </w:rPr>
+        <w:t>filesep</w:t>
+      </w:r>
+      <w:proofErr w:type="spellEnd"/>
+      <w:r>
+        <w:rPr>
+          <w:rFonts w:ascii="Consolas" w:hAnsi="Consolas" w:cs="Consolas"/>
+        </w:rPr>
+        <w:t xml:space="preserve"> </w:t>
+      </w:r>
+      <w:r>
+        <w:rPr>
+          <w:rFonts w:ascii="Consolas" w:hAnsi="Consolas" w:cs="Consolas"/>
+          <w:color w:val="A020F0"/>
+        </w:rPr>
+        <w:t>'javaclasspath.txt'</w:t>
+      </w:r>
+      <w:r>
+        <w:rPr>
+          <w:rFonts w:ascii="Consolas" w:hAnsi="Consolas" w:cs="Consolas"/>
+        </w:rPr>
+        <w:t>]</w:t>
+      </w:r>
+      <w:r>
+        <w:rPr>
+          <w:rFonts w:ascii="Apple Color Emoji" w:hAnsi="Apple Color Emoji"/>
+          <w:b/>
+          <w:bCs/>
+        </w:rPr>
+        <w:br/>
+      </w:r>
+      <w:r>
+        <w:t>In each case, paste the Finder path into Finder/Go/Go to Folder/, then select the file, hit Command-I, and grant write permission.</w:t>
+      </w:r>
+      <w:r>
+        <w:t xml:space="preserve"> Once both files have </w:t>
+      </w:r>
+      <w:proofErr w:type="gramStart"/>
+      <w:r>
+        <w:t>write</w:t>
+      </w:r>
+      <w:proofErr w:type="gramEnd"/>
+      <w:r>
+        <w:t xml:space="preserve"> permission, then run </w:t>
+      </w:r>
       <w:proofErr w:type="spellStart"/>
       <w:r>
         <w:rPr>
@@ -2852,6 +3028,18 @@
         <w:t>UpdatePsychtoolbox</w:t>
       </w:r>
       <w:proofErr w:type="spellEnd"/>
+      <w:r>
+        <w:rPr>
+          <w:rStyle w:val="None"/>
+        </w:rPr>
+        <w:t xml:space="preserve"> to customize them </w:t>
+      </w:r>
+      <w:r>
+        <w:rPr>
+          <w:rStyle w:val="None"/>
+        </w:rPr>
+        <w:t>to include Psychtoolbox files.</w:t>
+      </w:r>
     </w:p>
     <w:p>
       <w:pPr>
@@ -2875,24 +3063,49 @@
         <w:t xml:space="preserve"> </w:t>
       </w:r>
       <w:r>
-        <w:t xml:space="preserve">Try running </w:t>
-      </w:r>
-      <w:proofErr w:type="spellStart"/>
-      <w:r>
-        <w:rPr>
-          <w:rStyle w:val="None"/>
-          <w:rFonts w:ascii="Courier" w:hAnsi="Courier"/>
+        <w:rPr>
+          <w:rStyle w:val="None"/>
           <w:b/>
           <w:bCs/>
-          <w:sz w:val="22"/>
-          <w:szCs w:val="22"/>
-        </w:rPr>
-        <w:t>GratingDemo</w:t>
-      </w:r>
-      <w:proofErr w:type="spellEnd"/>
-      <w:r>
-        <w:t xml:space="preserve"> —just type it in MATLAB’s Command Window—to confirm that Psychtoolbox is installed and can control your display.</w:t>
-      </w:r>
+        </w:rPr>
+        <w:t>Update</w:t>
+      </w:r>
+      <w:r>
+        <w:rPr>
+          <w:rStyle w:val="None"/>
+          <w:b/>
+          <w:bCs/>
+        </w:rPr>
+        <w:t xml:space="preserve"> </w:t>
+      </w:r>
+      <w:r>
+        <w:rPr>
+          <w:b/>
+          <w:bCs/>
+        </w:rPr>
+        <w:t>Psychtoolbox</w:t>
+      </w:r>
+      <w:r>
+        <w:t xml:space="preserve">. If you already have Psychtoolbox, from </w:t>
+      </w:r>
+      <w:r>
+        <w:t xml:space="preserve">more than a month </w:t>
+      </w:r>
+      <w:r>
+        <w:t>ago, please update to the latest version by typing in the Command Window:</w:t>
+      </w:r>
+      <w:r>
+        <w:br/>
+      </w:r>
+      <w:proofErr w:type="spellStart"/>
+      <w:r>
+        <w:rPr>
+          <w:rStyle w:val="None"/>
+          <w:rFonts w:ascii="Courier" w:hAnsi="Courier"/>
+        </w:rPr>
+        <w:t>UpdatePsychtoolbox</w:t>
+      </w:r>
+      <w:proofErr w:type="spellEnd"/>
     </w:p>
     <w:p>
       <w:pPr>
@@ -2916,112 +3129,23 @@
         <w:t xml:space="preserve"> </w:t>
       </w:r>
       <w:r>
-        <w:t>Run this to confirm that sound works:</w:t>
-      </w:r>
-    </w:p>
-    <w:p>
-      <w:pPr>
-        <w:pStyle w:val="Compact"/>
-        <w:spacing w:before="0" w:after="0"/>
-        <w:ind w:firstLine="720"/>
-        <w:rPr>
-          <w:rStyle w:val="None"/>
-          <w:rFonts w:ascii="Consolas" w:eastAsia="Consolas" w:hAnsi="Consolas" w:cs="Consolas"/>
-        </w:rPr>
-      </w:pPr>
-      <w:proofErr w:type="spellStart"/>
-      <w:r>
-        <w:rPr>
-          <w:rStyle w:val="None"/>
-          <w:rFonts w:ascii="Consolas" w:eastAsia="Consolas" w:hAnsi="Consolas" w:cs="Consolas"/>
-        </w:rPr>
-        <w:t>Snd</w:t>
-      </w:r>
-      <w:proofErr w:type="spellEnd"/>
-      <w:r>
-        <w:rPr>
-          <w:rStyle w:val="None"/>
-          <w:rFonts w:ascii="Consolas" w:eastAsia="Consolas" w:hAnsi="Consolas" w:cs="Consolas"/>
-        </w:rPr>
-        <w:t>('Play</w:t>
-      </w:r>
-      <w:proofErr w:type="gramStart"/>
-      <w:r>
-        <w:rPr>
-          <w:rStyle w:val="None"/>
-          <w:rFonts w:ascii="Consolas" w:eastAsia="Consolas" w:hAnsi="Consolas" w:cs="Consolas"/>
-        </w:rPr>
-        <w:t>',</w:t>
-      </w:r>
-      <w:proofErr w:type="spellStart"/>
-      <w:r>
-        <w:rPr>
-          <w:rStyle w:val="None"/>
-          <w:rFonts w:ascii="Consolas" w:eastAsia="Consolas" w:hAnsi="Consolas" w:cs="Consolas"/>
-        </w:rPr>
-        <w:t>MakeBeep</w:t>
-      </w:r>
-      <w:proofErr w:type="spellEnd"/>
-      <w:proofErr w:type="gramEnd"/>
-      <w:r>
-        <w:rPr>
-          <w:rStyle w:val="None"/>
-          <w:rFonts w:ascii="Consolas" w:eastAsia="Consolas" w:hAnsi="Consolas" w:cs="Consolas"/>
-        </w:rPr>
-        <w:t>(256,1));</w:t>
-      </w:r>
-    </w:p>
-    <w:p>
-      <w:pPr>
-        <w:pStyle w:val="Compact"/>
-        <w:spacing w:before="0" w:after="0"/>
-        <w:ind w:left="360"/>
-      </w:pPr>
-      <w:r>
-        <w:t>It should beep for one second. If you encounter problems, get advice by running:</w:t>
-      </w:r>
-      <w:r>
-        <w:br/>
-        <w:t xml:space="preserve"> </w:t>
-      </w:r>
-      <w:r>
-        <w:tab/>
-      </w:r>
-      <w:r>
-        <w:rPr>
-          <w:rStyle w:val="None"/>
-          <w:rFonts w:ascii="Consolas" w:eastAsia="Consolas" w:hAnsi="Consolas" w:cs="Consolas"/>
+        <w:t xml:space="preserve">Try running </w:t>
+      </w:r>
+      <w:proofErr w:type="spellStart"/>
+      <w:r>
+        <w:rPr>
+          <w:rStyle w:val="None"/>
+          <w:rFonts w:ascii="Courier" w:hAnsi="Courier"/>
+          <w:b/>
+          <w:bCs/>
           <w:sz w:val="22"/>
           <w:szCs w:val="22"/>
         </w:rPr>
-        <w:t xml:space="preserve">help </w:t>
-      </w:r>
-      <w:proofErr w:type="spellStart"/>
-      <w:r>
-        <w:rPr>
-          <w:rStyle w:val="None"/>
-          <w:rFonts w:ascii="Consolas" w:eastAsia="Consolas" w:hAnsi="Consolas" w:cs="Consolas"/>
-          <w:sz w:val="22"/>
-          <w:szCs w:val="22"/>
-        </w:rPr>
-        <w:t>PsychPortAudio</w:t>
-      </w:r>
-      <w:proofErr w:type="spellEnd"/>
-      <w:r>
-        <w:rPr>
-          <w:rStyle w:val="VerbatimChar"/>
-        </w:rPr>
-        <w:br/>
-      </w:r>
-      <w:r>
-        <w:rPr>
-          <w:rStyle w:val="VerbatimChar"/>
-          <w:rFonts w:ascii="Cambria" w:hAnsi="Cambria"/>
-        </w:rPr>
-        <w:t>in the MATLAB Command Window</w:t>
-      </w:r>
-      <w:r>
-        <w:t>.</w:t>
+        <w:t>GratingDemo</w:t>
+      </w:r>
+      <w:proofErr w:type="spellEnd"/>
+      <w:r>
+        <w:t xml:space="preserve"> —just type it in MATLAB’s Command Window—to confirm that Psychtoolbox is installed and can control your display.</w:t>
       </w:r>
     </w:p>
     <w:p>
@@ -3040,13 +3164,165 @@
           <w:b/>
           <w:bCs/>
         </w:rPr>
+        <w:lastRenderedPageBreak/>
         <w:t>✅</w:t>
       </w:r>
       <w:r>
         <w:t xml:space="preserve"> </w:t>
       </w:r>
       <w:r>
+        <w:t xml:space="preserve">Run this to </w:t>
+      </w:r>
+      <w:r>
+        <w:rPr>
+          <w:b/>
+          <w:bCs/>
+        </w:rPr>
+        <w:t>confirm that sound works</w:t>
+      </w:r>
+      <w:r>
+        <w:t>:</w:t>
+      </w:r>
+    </w:p>
+    <w:p>
+      <w:pPr>
+        <w:pStyle w:val="Compact"/>
+        <w:spacing w:before="0" w:after="0"/>
+        <w:ind w:firstLine="720"/>
+        <w:rPr>
+          <w:rStyle w:val="None"/>
+          <w:rFonts w:ascii="Consolas" w:eastAsia="Consolas" w:hAnsi="Consolas" w:cs="Consolas"/>
+        </w:rPr>
+      </w:pPr>
+      <w:proofErr w:type="spellStart"/>
+      <w:r>
+        <w:rPr>
+          <w:rStyle w:val="None"/>
+          <w:rFonts w:ascii="Consolas" w:eastAsia="Consolas" w:hAnsi="Consolas" w:cs="Consolas"/>
+        </w:rPr>
+        <w:t>Snd</w:t>
+      </w:r>
+      <w:proofErr w:type="spellEnd"/>
+      <w:r>
+        <w:rPr>
+          <w:rStyle w:val="None"/>
+          <w:rFonts w:ascii="Consolas" w:eastAsia="Consolas" w:hAnsi="Consolas" w:cs="Consolas"/>
+        </w:rPr>
+        <w:t>('Play</w:t>
+      </w:r>
+      <w:proofErr w:type="gramStart"/>
+      <w:r>
+        <w:rPr>
+          <w:rStyle w:val="None"/>
+          <w:rFonts w:ascii="Consolas" w:eastAsia="Consolas" w:hAnsi="Consolas" w:cs="Consolas"/>
+        </w:rPr>
+        <w:t>',</w:t>
+      </w:r>
+      <w:proofErr w:type="spellStart"/>
+      <w:r>
+        <w:rPr>
+          <w:rStyle w:val="None"/>
+          <w:rFonts w:ascii="Consolas" w:eastAsia="Consolas" w:hAnsi="Consolas" w:cs="Consolas"/>
+        </w:rPr>
+        <w:t>MakeBeep</w:t>
+      </w:r>
+      <w:proofErr w:type="spellEnd"/>
+      <w:proofErr w:type="gramEnd"/>
+      <w:r>
+        <w:rPr>
+          <w:rStyle w:val="None"/>
+          <w:rFonts w:ascii="Consolas" w:eastAsia="Consolas" w:hAnsi="Consolas" w:cs="Consolas"/>
+        </w:rPr>
+        <w:t>(256,1));</w:t>
+      </w:r>
+    </w:p>
+    <w:p>
+      <w:pPr>
+        <w:pStyle w:val="Compact"/>
+        <w:spacing w:before="0" w:after="0"/>
+        <w:ind w:left="360"/>
+      </w:pPr>
+      <w:r>
+        <w:t>It should beep for one second. If you encounter problems, get advice by running:</w:t>
+      </w:r>
+      <w:r>
+        <w:br/>
+        <w:t xml:space="preserve"> </w:t>
+      </w:r>
+      <w:r>
+        <w:tab/>
+      </w:r>
+      <w:r>
+        <w:rPr>
+          <w:rStyle w:val="None"/>
+          <w:rFonts w:ascii="Consolas" w:eastAsia="Consolas" w:hAnsi="Consolas" w:cs="Consolas"/>
+          <w:sz w:val="22"/>
+          <w:szCs w:val="22"/>
+        </w:rPr>
+        <w:t xml:space="preserve">help </w:t>
+      </w:r>
+      <w:proofErr w:type="spellStart"/>
+      <w:r>
+        <w:rPr>
+          <w:rStyle w:val="None"/>
+          <w:rFonts w:ascii="Consolas" w:eastAsia="Consolas" w:hAnsi="Consolas" w:cs="Consolas"/>
+          <w:sz w:val="22"/>
+          <w:szCs w:val="22"/>
+        </w:rPr>
+        <w:t>PsychPortAudio</w:t>
+      </w:r>
+      <w:proofErr w:type="spellEnd"/>
+      <w:r>
+        <w:rPr>
+          <w:rStyle w:val="VerbatimChar"/>
+        </w:rPr>
+        <w:br/>
+      </w:r>
+      <w:r>
+        <w:rPr>
+          <w:rStyle w:val="VerbatimChar"/>
+          <w:rFonts w:ascii="Cambria" w:hAnsi="Cambria"/>
+        </w:rPr>
+        <w:t>in the MATLAB Command Window</w:t>
+      </w:r>
+      <w:r>
+        <w:t>.</w:t>
+      </w:r>
+    </w:p>
+    <w:p>
+      <w:pPr>
+        <w:pStyle w:val="Compact"/>
+        <w:numPr>
+          <w:ilvl w:val="0"/>
+          <w:numId w:val="10"/>
+        </w:numPr>
+        <w:spacing w:before="0" w:after="0"/>
+      </w:pPr>
+      <w:r>
+        <w:rPr>
+          <w:rStyle w:val="None"/>
+          <w:rFonts w:ascii="Apple Color Emoji" w:hAnsi="Apple Color Emoji"/>
+          <w:b/>
+          <w:bCs/>
+        </w:rPr>
+        <w:t>✅</w:t>
+      </w:r>
+      <w:r>
+        <w:t xml:space="preserve"> </w:t>
+      </w:r>
+      <w:r>
         <w:t xml:space="preserve">Type </w:t>
+      </w:r>
+      <w:r>
+        <w:rPr>
+          <w:rStyle w:val="None"/>
+          <w:rFonts w:ascii="Courier" w:hAnsi="Courier"/>
+          <w:b/>
+          <w:bCs/>
+          <w:sz w:val="22"/>
+          <w:szCs w:val="22"/>
+        </w:rPr>
+        <w:t>Speak</w:t>
       </w:r>
       <w:r>
         <w:rPr>
@@ -3055,7 +3331,7 @@
           <w:sz w:val="22"/>
           <w:szCs w:val="22"/>
         </w:rPr>
-        <w:t>Speak('hello')</w:t>
+        <w:t>('hello')</w:t>
       </w:r>
       <w:r>
         <w:t xml:space="preserve"> to confirm that speech synthesis works.</w:t>
@@ -3290,11 +3566,7 @@
       </w:r>
       <w:proofErr w:type="spellEnd"/>
       <w:r>
-        <w:t xml:space="preserve">” in the MATLAB Command Window. </w:t>
-      </w:r>
-      <w:r>
-        <w:lastRenderedPageBreak/>
-        <w:t>If you have trouble, Mario Kleiner suggests using the macOS Terminal app to find all instances of this file on your disk:</w:t>
+        <w:t>” in the MATLAB Command Window. If you have trouble, Mario Kleiner suggests using the macOS Terminal app to find all instances of this file on your disk:</w:t>
       </w:r>
     </w:p>
     <w:p>
@@ -3802,7 +4074,14 @@
         <w:rPr>
           <w:rFonts w:ascii="Times" w:hAnsi="Times" w:cs="Times"/>
         </w:rPr>
-        <w:t xml:space="preserve">Enable “MATLAB” </w:t>
+        <w:t xml:space="preserve">Enable </w:t>
+      </w:r>
+      <w:r>
+        <w:rPr>
+          <w:rFonts w:ascii="Times" w:hAnsi="Times" w:cs="Times"/>
+        </w:rPr>
+        <w:lastRenderedPageBreak/>
+        <w:t xml:space="preserve">“MATLAB” </w:t>
       </w:r>
       <w:r>
         <w:rPr>
@@ -3953,14 +4232,7 @@
         <w:rPr>
           <w:rStyle w:val="None"/>
         </w:rPr>
-        <w:t xml:space="preserve">work only if your account has “admin” privileges, and you have granted MATLAB permission to control your computer. You can confirm that </w:t>
-      </w:r>
-      <w:r>
-        <w:rPr>
-          <w:rStyle w:val="None"/>
-        </w:rPr>
-        <w:lastRenderedPageBreak/>
-        <w:t xml:space="preserve">it’s correctly enabled by typing </w:t>
+        <w:t xml:space="preserve">work only if your account has “admin” privileges, and you have granted MATLAB permission to control your computer. You can confirm that it’s correctly enabled by typing </w:t>
       </w:r>
       <w:proofErr w:type="spellStart"/>
       <w:proofErr w:type="gramStart"/>
@@ -4014,17 +4286,6 @@
       </w:r>
     </w:p>
     <w:p>
-      <w:pPr>
-        <w:pStyle w:val="ListParagraph"/>
-        <w:numPr>
-          <w:ilvl w:val="0"/>
-          <w:numId w:val="10"/>
-        </w:numPr>
-        <w:spacing w:after="0"/>
-        <w:rPr>
-          <w:rFonts w:ascii="Times New Roman" w:hAnsi="Times New Roman"/>
-        </w:rPr>
-      </w:pPr>
       <w:r>
         <w:rPr>
           <w:rStyle w:val="None"/>
@@ -4037,6 +4298,7 @@
       <w:r>
         <w:t xml:space="preserve"> </w:t>
       </w:r>
+      <w:bookmarkStart w:id="2" w:name="_GoBack"/>
       <w:r>
         <w:rPr>
           <w:rStyle w:val="None"/>
@@ -4115,286 +4377,336 @@
         <w:br/>
       </w:r>
       <w:r>
-        <w:t xml:space="preserve">For this installation, </w:t>
-      </w:r>
-      <w:r>
-        <w:rPr>
-          <w:rFonts w:ascii="Times" w:hAnsi="Times" w:cs="Times"/>
-        </w:rPr>
-        <w:t xml:space="preserve">I think you need to temporarily </w:t>
-      </w:r>
-      <w:r>
-        <w:t>disable the System Integrity Protection</w:t>
-      </w:r>
-      <w:r>
-        <w:rPr>
-          <w:rFonts w:ascii="Times" w:hAnsi="Times" w:cs="Times"/>
-        </w:rPr>
-        <w:t xml:space="preserve"> (click the link). You should reenable it once you’re sure the kernel driver is installed. </w:t>
-      </w:r>
-      <w:r>
-        <w:rPr>
-          <w:i/>
-        </w:rPr>
-        <w:t xml:space="preserve"> </w:t>
-      </w:r>
-      <w:r>
-        <w:t>If there might be an old copy of the kernel driver, begin by running these two commands in Terminal:</w:t>
-      </w:r>
-      <w:r>
+        <w:rPr>
+          <w:rFonts w:ascii="Cambria" w:hAnsi="Cambria"/>
+        </w:rPr>
+        <w:t xml:space="preserve">Currently I believe the Psychtoolbox Kernel Driver helps only if your video driver is from AMD (aka Radeon). </w:t>
+      </w:r>
+      <w:r>
+        <w:rPr>
+          <w:rFonts w:ascii="Cambria" w:hAnsi="Cambria"/>
+        </w:rPr>
+        <w:t xml:space="preserve">The 15” MacBook Pro and the large iMac both have Radeon video drivers. </w:t>
+      </w:r>
+      <w:r>
+        <w:rPr>
+          <w:rFonts w:ascii="Cambria" w:hAnsi="Cambria"/>
+        </w:rPr>
+        <w:t xml:space="preserve">For explanation, type </w:t>
+      </w:r>
+      <w:r>
+        <w:rPr>
+          <w:rFonts w:ascii="Cambria" w:hAnsi="Cambria" w:cs="Times"/>
+        </w:rPr>
+        <w:t>into MATLAB:</w:t>
+      </w:r>
+      <w:r>
+        <w:rPr>
+          <w:rFonts w:ascii="Arial Unicode MS" w:hAnsi="Arial Unicode MS" w:cs="Arial Unicode MS"/>
+        </w:rPr>
         <w:br/>
       </w:r>
-      <w:proofErr w:type="spellStart"/>
-      <w:r>
-        <w:rPr>
-          <w:rFonts w:ascii="Courier" w:hAnsi="Courier" w:cs="Courier"/>
-          <w:sz w:val="20"/>
-        </w:rPr>
-        <w:t>sudo</w:t>
-      </w:r>
-      <w:proofErr w:type="spellEnd"/>
-      <w:r>
-        <w:rPr>
-          <w:rFonts w:ascii="Courier" w:hAnsi="Courier" w:cs="Courier"/>
-          <w:sz w:val="20"/>
-        </w:rPr>
-        <w:t xml:space="preserve"> </w:t>
-      </w:r>
-      <w:proofErr w:type="spellStart"/>
-      <w:r>
-        <w:rPr>
-          <w:rFonts w:ascii="Courier" w:hAnsi="Courier" w:cs="Courier"/>
-          <w:sz w:val="20"/>
-        </w:rPr>
-        <w:t>kextunload</w:t>
-      </w:r>
-      <w:proofErr w:type="spellEnd"/>
-      <w:r>
-        <w:rPr>
-          <w:rFonts w:ascii="Courier" w:hAnsi="Courier" w:cs="Courier"/>
-          <w:sz w:val="20"/>
-        </w:rPr>
-        <w:t xml:space="preserve"> /System/Library/Extensions/</w:t>
-      </w:r>
-      <w:proofErr w:type="spellStart"/>
-      <w:r>
-        <w:rPr>
-          <w:rFonts w:ascii="Courier" w:hAnsi="Courier" w:cs="Courier"/>
-          <w:sz w:val="20"/>
-        </w:rPr>
-        <w:t>PsychtoolboxKernelDriver.kext</w:t>
-      </w:r>
-      <w:proofErr w:type="spellEnd"/>
-      <w:r>
-        <w:rPr>
-          <w:rFonts w:ascii="Courier" w:hAnsi="Courier" w:cs="Courier"/>
-          <w:sz w:val="20"/>
+      <w:r>
+        <w:rPr>
+          <w:rStyle w:val="None"/>
+          <w:rFonts w:ascii="Courier" w:hAnsi="Courier"/>
+        </w:rPr>
+        <w:t xml:space="preserve">help </w:t>
+      </w:r>
+      <w:proofErr w:type="spellStart"/>
+      <w:r>
+        <w:rPr>
+          <w:rStyle w:val="None"/>
+          <w:rFonts w:ascii="Courier" w:hAnsi="Courier"/>
+        </w:rPr>
+        <w:t>PsychtoolboxKernelDriver</w:t>
+      </w:r>
+      <w:proofErr w:type="spellEnd"/>
+      <w:r>
+        <w:rPr>
+          <w:rFonts w:ascii="Cambria" w:hAnsi="Cambria"/>
         </w:rPr>
         <w:br/>
       </w:r>
-      <w:proofErr w:type="spellStart"/>
-      <w:r>
-        <w:rPr>
-          <w:rFonts w:ascii="Courier" w:hAnsi="Courier" w:cs="Courier"/>
-          <w:sz w:val="20"/>
-        </w:rPr>
-        <w:t>sudo</w:t>
-      </w:r>
-      <w:proofErr w:type="spellEnd"/>
-      <w:r>
-        <w:rPr>
-          <w:rFonts w:ascii="Courier" w:hAnsi="Courier" w:cs="Courier"/>
-          <w:sz w:val="20"/>
-        </w:rPr>
-        <w:t xml:space="preserve"> rm -R /System/Library/Extensions/</w:t>
-      </w:r>
-      <w:proofErr w:type="spellStart"/>
-      <w:r>
-        <w:rPr>
-          <w:rFonts w:ascii="Courier" w:hAnsi="Courier" w:cs="Courier"/>
-          <w:sz w:val="20"/>
-        </w:rPr>
-        <w:t>PsychtoolboxKernelDriver.kext</w:t>
-      </w:r>
-      <w:proofErr w:type="spellEnd"/>
-      <w:r>
-        <w:rPr>
-          <w:rFonts w:ascii="Courier" w:hAnsi="Courier" w:cs="Courier"/>
-          <w:sz w:val="20"/>
-        </w:rPr>
-        <w:br/>
-      </w:r>
-      <w:r>
-        <w:rPr>
-          <w:rStyle w:val="None"/>
-        </w:rPr>
-        <w:t xml:space="preserve">You need admin privileges to do this. </w:t>
-      </w:r>
-      <w:r>
-        <w:rPr>
-          <w:rFonts w:ascii="Times" w:hAnsi="Times" w:cs="Times"/>
-        </w:rPr>
-        <w:t xml:space="preserve">Then install the kernel driver by </w:t>
-      </w:r>
-      <w:r>
-        <w:t>past</w:t>
-      </w:r>
-      <w:r>
-        <w:t>ing</w:t>
-      </w:r>
-      <w:r>
-        <w:t xml:space="preserve"> these two commands into Terminal:</w:t>
-      </w:r>
-      <w:r>
-        <w:rPr>
-          <w:rFonts w:ascii="Arial Unicode MS" w:hAnsi="Arial Unicode MS" w:cs="Arial Unicode MS"/>
-        </w:rPr>
-        <w:br/>
-      </w:r>
-      <w:r>
-        <w:rPr>
-          <w:rFonts w:ascii="Courier" w:hAnsi="Courier" w:cs="Courier"/>
-          <w:sz w:val="16"/>
-        </w:rPr>
-        <w:t>cd /System/Library/Extensions/</w:t>
-      </w:r>
-      <w:r>
-        <w:rPr>
-          <w:rFonts w:ascii="Courier" w:hAnsi="Courier" w:cs="Courier"/>
-          <w:sz w:val="16"/>
-        </w:rPr>
-        <w:br/>
-      </w:r>
-      <w:proofErr w:type="spellStart"/>
-      <w:r>
-        <w:rPr>
-          <w:rFonts w:ascii="Courier" w:hAnsi="Courier" w:cs="Courier"/>
-          <w:sz w:val="16"/>
-        </w:rPr>
-        <w:t>sudo</w:t>
-      </w:r>
-      <w:proofErr w:type="spellEnd"/>
-      <w:r>
-        <w:rPr>
-          <w:rFonts w:ascii="Courier" w:hAnsi="Courier" w:cs="Courier"/>
-          <w:sz w:val="16"/>
-        </w:rPr>
-        <w:t xml:space="preserve"> unzip /Applications/Psychtoolbox/PsychHardware/PsychtoolboxKernelDriver64Bit.kext.zip</w:t>
-      </w:r>
-      <w:r>
-        <w:rPr>
-          <w:rFonts w:ascii="Arial Unicode MS" w:hAnsi="Arial Unicode MS" w:cs="Arial Unicode MS"/>
-        </w:rPr>
-        <w:br/>
-      </w:r>
-      <w:r>
-        <w:t>Adjust the address accordingly if your Psychtoolbox is not in the Applications folder.</w:t>
-      </w:r>
-      <w:r>
-        <w:t xml:space="preserve"> </w:t>
-      </w:r>
-      <w:r>
-        <w:rPr>
-          <w:rFonts w:ascii="Times" w:hAnsi="Times" w:cs="Times"/>
-        </w:rPr>
-        <w:t xml:space="preserve"> </w:t>
-      </w:r>
-      <w:r>
-        <w:rPr>
-          <w:rFonts w:ascii="Times" w:hAnsi="Times" w:cs="Times"/>
-        </w:rPr>
-        <w:br/>
-      </w:r>
-      <w:r>
-        <w:t>For example, i</w:t>
-      </w:r>
-      <w:r>
-        <w:rPr>
-          <w:rFonts w:ascii="Times" w:hAnsi="Times" w:cs="Times"/>
-        </w:rPr>
-        <w:t xml:space="preserve">n my lab, </w:t>
-      </w:r>
-      <w:r>
-        <w:t>Darshan has been using this</w:t>
-      </w:r>
-      <w:r>
-        <w:rPr>
-          <w:rFonts w:ascii="Times" w:hAnsi="Times" w:cs="Times"/>
-        </w:rPr>
-        <w:t xml:space="preserve"> </w:t>
-      </w:r>
-      <w:r>
-        <w:t>location:</w:t>
-      </w:r>
-      <w:r>
-        <w:rPr>
-          <w:rFonts w:ascii="Arial Unicode MS" w:hAnsi="Arial Unicode MS" w:cs="Arial Unicode MS"/>
-        </w:rPr>
-        <w:br/>
-      </w:r>
-      <w:proofErr w:type="spellStart"/>
-      <w:r>
-        <w:rPr>
-          <w:rStyle w:val="None"/>
-          <w:rFonts w:ascii="Courier" w:hAnsi="Courier"/>
-          <w:sz w:val="14"/>
-          <w:szCs w:val="14"/>
-        </w:rPr>
-        <w:t>sudo</w:t>
-      </w:r>
-      <w:proofErr w:type="spellEnd"/>
-      <w:r>
-        <w:rPr>
-          <w:rStyle w:val="None"/>
-          <w:rFonts w:ascii="Courier" w:hAnsi="Courier"/>
-          <w:sz w:val="14"/>
-          <w:szCs w:val="14"/>
-        </w:rPr>
-        <w:t xml:space="preserve"> unzip ~/Dropbox/PelliLabSoftware/Psychtoolbox/PsychHardware/PsychtoolboxKernelDriver64Bit.kext.zip</w:t>
-      </w:r>
-      <w:r>
-        <w:rPr>
-          <w:rFonts w:ascii="Arial Unicode MS" w:hAnsi="Arial Unicode MS" w:cs="Arial Unicode MS"/>
-        </w:rPr>
-        <w:br/>
-      </w:r>
-      <w:r>
-        <w:rPr>
-          <w:rFonts w:ascii="Times" w:hAnsi="Times" w:cs="Times"/>
-        </w:rPr>
-        <w:t>Several minutes</w:t>
-      </w:r>
-      <w:r>
-        <w:rPr>
-          <w:rFonts w:ascii="Times" w:hAnsi="Times" w:cs="Times"/>
-        </w:rPr>
-        <w:t xml:space="preserve"> after</w:t>
-      </w:r>
-      <w:r>
-        <w:rPr>
-          <w:rFonts w:ascii="Times" w:hAnsi="Times" w:cs="Times"/>
-        </w:rPr>
-        <w:t xml:space="preserve"> running those Terminal commands</w:t>
-      </w:r>
-      <w:r>
-        <w:t xml:space="preserve">, the extension should load automatically. However, the macOS may block loading the first time. It might ask you to give permission, and then will allow you to approve system extensions signed by “Cambridge Research Systems Ltd”. However, sometimes the macOS seems to block the installation without giving you any notice. In that case, you may need to temporarily </w:t>
+      <w:r>
+        <w:rPr>
+          <w:rStyle w:val="None"/>
+          <w:rFonts w:ascii="Cambria" w:hAnsi="Cambria"/>
+        </w:rPr>
+        <w:t xml:space="preserve">You need admin privileges </w:t>
+      </w:r>
+      <w:r>
+        <w:rPr>
+          <w:rStyle w:val="None"/>
+          <w:rFonts w:ascii="Cambria" w:hAnsi="Cambria"/>
+        </w:rPr>
+        <w:t xml:space="preserve">for most of </w:t>
+      </w:r>
+      <w:r>
+        <w:rPr>
+          <w:rStyle w:val="None"/>
+          <w:rFonts w:ascii="Cambria" w:hAnsi="Cambria"/>
+        </w:rPr>
+        <w:t>the following</w:t>
+      </w:r>
+      <w:r>
+        <w:rPr>
+          <w:rStyle w:val="None"/>
+          <w:rFonts w:ascii="Cambria" w:hAnsi="Cambria"/>
+        </w:rPr>
+        <w:t xml:space="preserve"> steps</w:t>
+      </w:r>
+      <w:r>
+        <w:rPr>
+          <w:rStyle w:val="None"/>
+          <w:rFonts w:ascii="Cambria" w:hAnsi="Cambria"/>
+        </w:rPr>
+        <w:t xml:space="preserve">. </w:t>
+      </w:r>
+      <w:r>
+        <w:rPr>
+          <w:rFonts w:ascii="Cambria" w:hAnsi="Cambria"/>
+          <w:color w:val="000000"/>
+          <w:shd w:val="clear" w:color="auto" w:fill="FFFFFF"/>
+        </w:rPr>
+        <w:t>Th</w:t>
+      </w:r>
+      <w:r>
+        <w:rPr>
+          <w:rStyle w:val="gmaildefault"/>
+          <w:rFonts w:ascii="Cambria" w:hAnsi="Cambria"/>
+          <w:color w:val="000000"/>
+          <w:shd w:val="clear" w:color="auto" w:fill="FFFFFF"/>
+        </w:rPr>
+        <w:t>e current</w:t>
+      </w:r>
+      <w:r>
+        <w:rPr>
+          <w:rFonts w:ascii="Cambria" w:hAnsi="Cambria"/>
+          <w:color w:val="000000"/>
+          <w:shd w:val="clear" w:color="auto" w:fill="FFFFFF"/>
+        </w:rPr>
+        <w:t xml:space="preserve"> macOS seems to block </w:t>
+      </w:r>
+      <w:r>
+        <w:rPr>
+          <w:rFonts w:ascii="Cambria" w:hAnsi="Cambria"/>
+          <w:color w:val="000000"/>
+          <w:shd w:val="clear" w:color="auto" w:fill="FFFFFF"/>
+        </w:rPr>
+        <w:t>driver</w:t>
+      </w:r>
+      <w:r>
+        <w:rPr>
+          <w:rFonts w:ascii="Cambria" w:hAnsi="Cambria"/>
+          <w:color w:val="000000"/>
+          <w:shd w:val="clear" w:color="auto" w:fill="FFFFFF"/>
+        </w:rPr>
+        <w:t xml:space="preserve"> installation without giving you</w:t>
+      </w:r>
+      <w:r>
+        <w:rPr>
+          <w:rFonts w:ascii="Cambria" w:hAnsi="Cambria" w:cs="Arial"/>
+          <w:color w:val="222222"/>
+          <w:shd w:val="clear" w:color="auto" w:fill="FFFFFF"/>
+        </w:rPr>
+        <w:t xml:space="preserve"> any </w:t>
+      </w:r>
+      <w:proofErr w:type="spellStart"/>
+      <w:r>
+        <w:rPr>
+          <w:rFonts w:ascii="Cambria" w:hAnsi="Cambria" w:cs="Arial"/>
+          <w:color w:val="222222"/>
+          <w:shd w:val="clear" w:color="auto" w:fill="FFFFFF"/>
+        </w:rPr>
+        <w:t>notic</w:t>
+      </w:r>
+      <w:proofErr w:type="spellEnd"/>
+      <w:r>
+        <w:rPr>
+          <w:rFonts w:ascii="Cambria" w:hAnsi="Cambria" w:cs="Arial"/>
+          <w:color w:val="222222"/>
+          <w:shd w:val="clear" w:color="auto" w:fill="FFFFFF"/>
+        </w:rPr>
+        <w:t>​e. To overcome this, ​temporarily</w:t>
+      </w:r>
+      <w:r>
+        <w:rPr>
+          <w:rFonts w:ascii="Cambria" w:hAnsi="Cambria"/>
+          <w:color w:val="000000"/>
+          <w:shd w:val="clear" w:color="auto" w:fill="FFFFFF"/>
+        </w:rPr>
+        <w:t> </w:t>
       </w:r>
       <w:hyperlink r:id="rId31" w:history="1">
         <w:r>
           <w:rPr>
-            <w:rStyle w:val="Link"/>
+            <w:rStyle w:val="gmail-link"/>
+            <w:rFonts w:ascii="Cambria" w:hAnsi="Cambria"/>
+            <w:color w:val="0000FF"/>
+            <w:u w:val="single"/>
+            <w:shd w:val="clear" w:color="auto" w:fill="FFFFFF"/>
           </w:rPr>
           <w:t>disable the System Integrity Protection</w:t>
         </w:r>
       </w:hyperlink>
       <w:r>
-        <w:t xml:space="preserve"> (click the link).You can reenable it as soon as you’ve got the kernel driver installed. For explanation, type </w:t>
-      </w:r>
-      <w:r>
-        <w:rPr>
-          <w:rFonts w:ascii="Times" w:hAnsi="Times" w:cs="Times"/>
-        </w:rPr>
-        <w:t>into MATLAB:</w:t>
+        <w:rPr>
+          <w:rFonts w:ascii="Cambria" w:hAnsi="Cambria"/>
+          <w:color w:val="000000"/>
+          <w:shd w:val="clear" w:color="auto" w:fill="FFFFFF"/>
+        </w:rPr>
+        <w:t> (click the link).</w:t>
+      </w:r>
+      <w:r>
+        <w:rPr>
+          <w:rFonts w:ascii="Cambria" w:hAnsi="Cambria"/>
+          <w:color w:val="000000"/>
+          <w:shd w:val="clear" w:color="auto" w:fill="FFFFFF"/>
+        </w:rPr>
+        <w:t xml:space="preserve"> </w:t>
+      </w:r>
+      <w:r>
+        <w:rPr>
+          <w:rFonts w:ascii="Cambria" w:hAnsi="Cambria"/>
+          <w:color w:val="000000"/>
+          <w:shd w:val="clear" w:color="auto" w:fill="FFFFFF"/>
+        </w:rPr>
+        <w:t>You should reenable it once you’re sure the kernel driver is installed. </w:t>
+      </w:r>
+    </w:p>
+    <w:p>
+      <w:r>
+        <w:rPr>
+          <w:rFonts w:ascii="Cambria" w:hAnsi="Cambria"/>
+          <w:i/>
+        </w:rPr>
+        <w:t xml:space="preserve"> </w:t>
+      </w:r>
+      <w:r>
+        <w:rPr>
+          <w:rFonts w:ascii="Cambria" w:hAnsi="Cambria"/>
+        </w:rPr>
+        <w:t xml:space="preserve">If there might be an old copy of the kernel driver, begin by </w:t>
+      </w:r>
+      <w:r>
+        <w:rPr>
+          <w:rFonts w:ascii="Cambria" w:hAnsi="Cambria"/>
+        </w:rPr>
+        <w:t xml:space="preserve">deleting them, by </w:t>
+      </w:r>
+      <w:r>
+        <w:rPr>
+          <w:rFonts w:ascii="Cambria" w:hAnsi="Cambria"/>
+        </w:rPr>
+        <w:t>running these two commands in Terminal:</w:t>
+      </w:r>
+      <w:r>
+        <w:br/>
+      </w:r>
+      <w:proofErr w:type="spellStart"/>
+      <w:r>
+        <w:rPr>
+          <w:rFonts w:ascii="Courier" w:hAnsi="Courier" w:cs="Courier"/>
+          <w:sz w:val="20"/>
+        </w:rPr>
+        <w:t>sudo</w:t>
+      </w:r>
+      <w:proofErr w:type="spellEnd"/>
+      <w:r>
+        <w:rPr>
+          <w:rFonts w:ascii="Courier" w:hAnsi="Courier" w:cs="Courier"/>
+          <w:sz w:val="20"/>
+        </w:rPr>
+        <w:t xml:space="preserve"> </w:t>
+      </w:r>
+      <w:proofErr w:type="spellStart"/>
+      <w:r>
+        <w:rPr>
+          <w:rFonts w:ascii="Courier" w:hAnsi="Courier" w:cs="Courier"/>
+          <w:sz w:val="20"/>
+        </w:rPr>
+        <w:t>kextunload</w:t>
+      </w:r>
+      <w:proofErr w:type="spellEnd"/>
+      <w:r>
+        <w:rPr>
+          <w:rFonts w:ascii="Courier" w:hAnsi="Courier" w:cs="Courier"/>
+          <w:sz w:val="20"/>
+        </w:rPr>
+        <w:t xml:space="preserve"> /System/Library/Extensions/</w:t>
+      </w:r>
+      <w:proofErr w:type="spellStart"/>
+      <w:r>
+        <w:rPr>
+          <w:rFonts w:ascii="Courier" w:hAnsi="Courier" w:cs="Courier"/>
+          <w:sz w:val="20"/>
+        </w:rPr>
+        <w:t>PsychtoolboxKernelDriver.kext</w:t>
+      </w:r>
+      <w:proofErr w:type="spellEnd"/>
+      <w:r>
+        <w:rPr>
+          <w:rFonts w:ascii="Courier" w:hAnsi="Courier" w:cs="Courier"/>
+          <w:sz w:val="20"/>
+        </w:rPr>
+        <w:br/>
+      </w:r>
+      <w:proofErr w:type="spellStart"/>
+      <w:r>
+        <w:rPr>
+          <w:rFonts w:ascii="Courier" w:hAnsi="Courier" w:cs="Courier"/>
+          <w:sz w:val="20"/>
+        </w:rPr>
+        <w:t>sudo</w:t>
+      </w:r>
+      <w:proofErr w:type="spellEnd"/>
+      <w:r>
+        <w:rPr>
+          <w:rFonts w:ascii="Courier" w:hAnsi="Courier" w:cs="Courier"/>
+          <w:sz w:val="20"/>
+        </w:rPr>
+        <w:t xml:space="preserve"> rm -R /System/Library/Extensions/</w:t>
+      </w:r>
+      <w:proofErr w:type="spellStart"/>
+      <w:r>
+        <w:rPr>
+          <w:rFonts w:ascii="Courier" w:hAnsi="Courier" w:cs="Courier"/>
+          <w:sz w:val="20"/>
+        </w:rPr>
+        <w:t>PsychtoolboxKernelDriver.kext</w:t>
+      </w:r>
+      <w:proofErr w:type="spellEnd"/>
+      <w:r>
+        <w:rPr>
+          <w:rFonts w:ascii="Courier" w:hAnsi="Courier" w:cs="Courier"/>
+          <w:sz w:val="20"/>
+        </w:rPr>
+        <w:br/>
+      </w:r>
+      <w:r>
+        <w:rPr>
+          <w:rFonts w:ascii="Cambria" w:hAnsi="Cambria" w:cs="Times"/>
+        </w:rPr>
+        <w:t xml:space="preserve">Then install the kernel driver by </w:t>
+      </w:r>
+      <w:r>
+        <w:rPr>
+          <w:rFonts w:ascii="Cambria" w:hAnsi="Cambria"/>
+        </w:rPr>
+        <w:t>past</w:t>
+      </w:r>
+      <w:r>
+        <w:rPr>
+          <w:rFonts w:ascii="Cambria" w:hAnsi="Cambria"/>
+        </w:rPr>
+        <w:t>ing</w:t>
+      </w:r>
+      <w:r>
+        <w:rPr>
+          <w:rFonts w:ascii="Cambria" w:hAnsi="Cambria"/>
+        </w:rPr>
+        <w:t xml:space="preserve"> these two commands into Terminal:</w:t>
       </w:r>
       <w:r>
         <w:rPr>
@@ -4404,33 +4716,90 @@
       </w:r>
       <w:r>
         <w:rPr>
-          <w:rStyle w:val="None"/>
-          <w:rFonts w:ascii="Courier" w:hAnsi="Courier"/>
-        </w:rPr>
-        <w:t xml:space="preserve">help </w:t>
-      </w:r>
-      <w:proofErr w:type="spellStart"/>
-      <w:r>
-        <w:rPr>
-          <w:rStyle w:val="None"/>
-          <w:rFonts w:ascii="Courier" w:hAnsi="Courier"/>
-        </w:rPr>
-        <w:t>PsychtoolboxKernelDriver</w:t>
-      </w:r>
-      <w:proofErr w:type="spellEnd"/>
-      <w:r>
-        <w:rPr>
-          <w:rStyle w:val="None"/>
+          <w:rFonts w:ascii="Courier" w:hAnsi="Courier" w:cs="Courier"/>
+          <w:sz w:val="16"/>
+        </w:rPr>
+        <w:t>cd /System/Library/Extensions/</w:t>
+      </w:r>
+      <w:r>
+        <w:rPr>
+          <w:rFonts w:ascii="Courier" w:hAnsi="Courier" w:cs="Courier"/>
+          <w:sz w:val="16"/>
+        </w:rPr>
+        <w:br/>
+      </w:r>
+      <w:proofErr w:type="spellStart"/>
+      <w:r>
+        <w:rPr>
+          <w:rFonts w:ascii="Courier" w:hAnsi="Courier" w:cs="Courier"/>
+          <w:sz w:val="16"/>
+        </w:rPr>
+        <w:t>sudo</w:t>
+      </w:r>
+      <w:proofErr w:type="spellEnd"/>
+      <w:r>
+        <w:rPr>
+          <w:rFonts w:ascii="Courier" w:hAnsi="Courier" w:cs="Courier"/>
+          <w:sz w:val="16"/>
+        </w:rPr>
+        <w:t xml:space="preserve"> unzip /Applications/Psychtoolbox/PsychHardware/PsychtoolboxKernelDriver64Bit.kext.zip</w:t>
+      </w:r>
+      <w:r>
+        <w:rPr>
           <w:rFonts w:ascii="Arial Unicode MS" w:hAnsi="Arial Unicode MS" w:cs="Arial Unicode MS"/>
         </w:rPr>
         <w:br/>
       </w:r>
       <w:r>
-        <w:t>Currently I believe the Psychtoolbox Kernel Driver helps only if your video driver is from AMD (aka Radeon). You can type this command in the MATLAB Command Window to confirm that it’s loaded:</w:t>
-      </w:r>
-      <w:r>
-        <w:rPr>
-          <w:rStyle w:val="None"/>
+        <w:rPr>
+          <w:rFonts w:ascii="Cambria" w:hAnsi="Cambria"/>
+        </w:rPr>
+        <w:t>Adjust the address accordingly if your Psychtoolbox is not in the Applications folder.</w:t>
+      </w:r>
+      <w:r>
+        <w:rPr>
+          <w:rFonts w:ascii="Cambria" w:hAnsi="Cambria"/>
+        </w:rPr>
+        <w:t xml:space="preserve"> </w:t>
+      </w:r>
+      <w:r>
+        <w:rPr>
+          <w:rFonts w:ascii="Cambria" w:hAnsi="Cambria" w:cs="Times"/>
+        </w:rPr>
+        <w:t xml:space="preserve"> </w:t>
+      </w:r>
+      <w:r>
+        <w:rPr>
+          <w:rFonts w:ascii="Cambria" w:hAnsi="Cambria" w:cs="Times"/>
+        </w:rPr>
+        <w:br/>
+      </w:r>
+      <w:r>
+        <w:rPr>
+          <w:rFonts w:ascii="Cambria" w:hAnsi="Cambria"/>
+        </w:rPr>
+        <w:t>For example, i</w:t>
+      </w:r>
+      <w:r>
+        <w:rPr>
+          <w:rFonts w:ascii="Cambria" w:hAnsi="Cambria" w:cs="Times"/>
+        </w:rPr>
+        <w:t xml:space="preserve">n my lab, </w:t>
+      </w:r>
+      <w:r>
+        <w:rPr>
+          <w:rFonts w:ascii="Cambria" w:hAnsi="Cambria"/>
+        </w:rPr>
+        <w:t xml:space="preserve">we use this </w:t>
+      </w:r>
+      <w:r>
+        <w:rPr>
+          <w:rFonts w:ascii="Cambria" w:hAnsi="Cambria"/>
+        </w:rPr>
+        <w:t>location:</w:t>
+      </w:r>
+      <w:r>
+        <w:rPr>
           <w:rFonts w:ascii="Arial Unicode MS" w:hAnsi="Arial Unicode MS" w:cs="Arial Unicode MS"/>
         </w:rPr>
         <w:br/>
@@ -4443,7 +4812,7 @@
           <w:sz w:val="14"/>
           <w:szCs w:val="14"/>
         </w:rPr>
-        <w:t>psychtoolboxKernelDriverLoaded</w:t>
+        <w:t>sudo</w:t>
       </w:r>
       <w:proofErr w:type="spellEnd"/>
       <w:r>
@@ -4453,7 +4822,75 @@
           <w:sz w:val="14"/>
           <w:szCs w:val="14"/>
         </w:rPr>
-        <w:t>=~system('</w:t>
+        <w:t xml:space="preserve"> unzip ~/Dropbox/PelliLabSoftware/Psychtoolbox/PsychHardware/PsychtoolboxKernelDriver64Bit.kext.zip</w:t>
+      </w:r>
+      <w:r>
+        <w:rPr>
+          <w:rFonts w:ascii="Arial Unicode MS" w:hAnsi="Arial Unicode MS" w:cs="Arial Unicode MS"/>
+        </w:rPr>
+        <w:br/>
+      </w:r>
+      <w:r>
+        <w:rPr>
+          <w:rFonts w:ascii="Cambria" w:hAnsi="Cambria" w:cs="Times"/>
+        </w:rPr>
+        <w:t>Several minutes</w:t>
+      </w:r>
+      <w:r>
+        <w:rPr>
+          <w:rFonts w:ascii="Cambria" w:hAnsi="Cambria" w:cs="Times"/>
+        </w:rPr>
+        <w:t xml:space="preserve"> after</w:t>
+      </w:r>
+      <w:r>
+        <w:rPr>
+          <w:rFonts w:ascii="Cambria" w:hAnsi="Cambria" w:cs="Times"/>
+        </w:rPr>
+        <w:t xml:space="preserve"> running those Terminal commands</w:t>
+      </w:r>
+      <w:r>
+        <w:rPr>
+          <w:rFonts w:ascii="Cambria" w:hAnsi="Cambria"/>
+        </w:rPr>
+        <w:t xml:space="preserve">, the extension should load automatically. However, the macOS may ask you to give permission, and then will allow you to approve system extensions signed by “Cambridge Research Systems Ltd”. </w:t>
+      </w:r>
+      <w:r>
+        <w:rPr>
+          <w:rFonts w:ascii="Cambria" w:hAnsi="Cambria"/>
+        </w:rPr>
+        <w:br/>
+      </w:r>
+      <w:r>
+        <w:rPr>
+          <w:rFonts w:ascii="Cambria" w:hAnsi="Cambria"/>
+        </w:rPr>
+        <w:t>You can</w:t>
+      </w:r>
+      <w:r>
+        <w:rPr>
+          <w:rFonts w:ascii="Cambria" w:hAnsi="Cambria"/>
+        </w:rPr>
+        <w:t xml:space="preserve"> confirm that </w:t>
+      </w:r>
+      <w:r>
+        <w:rPr>
+          <w:rFonts w:ascii="Cambria" w:hAnsi="Cambria"/>
+        </w:rPr>
+        <w:t>the driver is loaded by typing this into MATLAB:</w:t>
+      </w:r>
+      <w:r>
+        <w:rPr>
+          <w:rStyle w:val="None"/>
+          <w:rFonts w:ascii="Cambria" w:hAnsi="Cambria" w:cs="Arial Unicode MS"/>
+        </w:rPr>
+        <w:t xml:space="preserve"> </w:t>
+      </w:r>
+      <w:r>
+        <w:rPr>
+          <w:rStyle w:val="None"/>
+          <w:rFonts w:ascii="Cambria" w:hAnsi="Cambria" w:cs="Arial Unicode MS"/>
+        </w:rPr>
+        <w:br/>
       </w:r>
       <w:proofErr w:type="spellStart"/>
       <w:r>
@@ -4463,7 +4900,7 @@
           <w:sz w:val="14"/>
           <w:szCs w:val="14"/>
         </w:rPr>
-        <w:t>kextstat</w:t>
+        <w:t>psychtoolboxKernelDriverLoaded</w:t>
       </w:r>
       <w:proofErr w:type="spellEnd"/>
       <w:r>
@@ -4473,7 +4910,7 @@
           <w:sz w:val="14"/>
           <w:szCs w:val="14"/>
         </w:rPr>
-        <w:t xml:space="preserve"> -l -k | grep </w:t>
+        <w:t>=~system('</w:t>
       </w:r>
       <w:proofErr w:type="spellStart"/>
       <w:r>
@@ -4483,7 +4920,7 @@
           <w:sz w:val="14"/>
           <w:szCs w:val="14"/>
         </w:rPr>
-        <w:t>PsychtoolboxKernelDriver</w:t>
+        <w:t>kextstat</w:t>
       </w:r>
       <w:proofErr w:type="spellEnd"/>
       <w:r>
@@ -4493,6 +4930,26 @@
           <w:sz w:val="14"/>
           <w:szCs w:val="14"/>
         </w:rPr>
+        <w:t xml:space="preserve"> -l -k | grep </w:t>
+      </w:r>
+      <w:proofErr w:type="spellStart"/>
+      <w:r>
+        <w:rPr>
+          <w:rStyle w:val="None"/>
+          <w:rFonts w:ascii="Courier" w:hAnsi="Courier"/>
+          <w:sz w:val="14"/>
+          <w:szCs w:val="14"/>
+        </w:rPr>
+        <w:t>PsychtoolboxKernelDriver</w:t>
+      </w:r>
+      <w:proofErr w:type="spellEnd"/>
+      <w:r>
+        <w:rPr>
+          <w:rStyle w:val="None"/>
+          <w:rFonts w:ascii="Courier" w:hAnsi="Courier"/>
+          <w:sz w:val="14"/>
+          <w:szCs w:val="14"/>
+        </w:rPr>
         <w:t xml:space="preserve"> &gt; /dev/null')</w:t>
       </w:r>
       <w:r>
@@ -4505,16 +4962,24 @@
         <w:br/>
       </w:r>
       <w:r>
+        <w:rPr>
+          <w:rFonts w:ascii="Cambria" w:hAnsi="Cambria"/>
+        </w:rPr>
         <w:t>It returns 1 if loaded and 0 otherwise.</w:t>
       </w:r>
       <w:r>
+        <w:rPr>
+          <w:rFonts w:ascii="Cambria" w:hAnsi="Cambria"/>
+        </w:rPr>
         <w:br/>
       </w:r>
       <w:r>
         <w:rPr>
+          <w:rFonts w:ascii="Cambria" w:hAnsi="Cambria"/>
           <w:b/>
           <w:bCs/>
         </w:rPr>
+        <w:lastRenderedPageBreak/>
         <w:t>More elaborate kernel installation instructions:</w:t>
       </w:r>
       <w:r>
@@ -4532,6 +4997,7 @@
         </w:r>
       </w:hyperlink>
     </w:p>
+    <w:bookmarkEnd w:id="2"/>
     <w:p>
       <w:pPr>
         <w:pStyle w:val="ListParagraph"/>
@@ -4703,7 +5169,23 @@
           <w:sz w:val="36"/>
           <w:szCs w:val="36"/>
         </w:rPr>
-        <w:t xml:space="preserve"> (Already have it? Go to C.)</w:t>
+        <w:t xml:space="preserve"> (Already have it? Go to </w:t>
+      </w:r>
+      <w:r>
+        <w:rPr>
+          <w:rStyle w:val="None"/>
+          <w:sz w:val="36"/>
+          <w:szCs w:val="36"/>
+        </w:rPr>
+        <w:t>D</w:t>
+      </w:r>
+      <w:r>
+        <w:rPr>
+          <w:rStyle w:val="None"/>
+          <w:sz w:val="36"/>
+          <w:szCs w:val="36"/>
+        </w:rPr>
+        <w:t>.)</w:t>
       </w:r>
     </w:p>
     <w:p>
@@ -5662,15 +6144,7 @@
         <w:t xml:space="preserve">Run a script. </w:t>
       </w:r>
       <w:r>
-        <w:t>To test an observ</w:t>
-      </w:r>
-      <w:bookmarkStart w:id="5" w:name="_GoBack"/>
-      <w:r>
-        <w:t>e</w:t>
-      </w:r>
-      <w:bookmarkEnd w:id="5"/>
-      <w:r>
-        <w:t xml:space="preserve">r, double click </w:t>
+        <w:t xml:space="preserve">To test an observer, double click </w:t>
       </w:r>
       <w:proofErr w:type="spellStart"/>
       <w:r>
@@ -6499,10 +6973,7 @@
         <w:t>hanks</w:t>
       </w:r>
       <w:r>
-        <w:t xml:space="preserve"> to Mario Kleiner, currently the main developer of Psychtoolbox, and</w:t>
-      </w:r>
-      <w:r>
-        <w:t xml:space="preserve"> Paul Fan, </w:t>
+        <w:t xml:space="preserve"> to Mario Kleiner, currently the main developer of Psychtoolbox, and Paul Fan, </w:t>
       </w:r>
       <w:hyperlink r:id="rId51" w:history="1">
         <w:r>
@@ -6544,7 +7015,12 @@
       </w:r>
     </w:p>
     <w:sectPr>
-      <w:headerReference w:type="default" r:id="rId52"/>
+      <w:headerReference w:type="even" r:id="rId52"/>
+      <w:headerReference w:type="default" r:id="rId53"/>
+      <w:footerReference w:type="even" r:id="rId54"/>
+      <w:footerReference w:type="default" r:id="rId55"/>
+      <w:headerReference w:type="first" r:id="rId56"/>
+      <w:footerReference w:type="first" r:id="rId57"/>
       <w:pgSz w:w="12240" w:h="15840"/>
       <w:pgMar w:top="1440" w:right="1440" w:bottom="1440" w:left="1440" w:header="720" w:footer="720" w:gutter="0"/>
       <w:cols w:space="720"/>
@@ -6575,6 +7051,36 @@
 </w:endnotes>
 </file>
 
+<file path=word/footer1.xml><?xml version="1.0" encoding="utf-8"?>
+<w:ftr xmlns:wpc="http://schemas.microsoft.com/office/word/2010/wordprocessingCanvas" xmlns:cx="http://schemas.microsoft.com/office/drawing/2014/chartex" xmlns:cx1="http://schemas.microsoft.com/office/drawing/2015/9/8/chartex" xmlns:cx2="http://schemas.microsoft.com/office/drawing/2015/10/21/chartex" xmlns:cx3="http://schemas.microsoft.com/office/drawing/2016/5/9/chartex" xmlns:cx4="http://schemas.microsoft.com/office/drawing/2016/5/10/chartex" xmlns:cx5="http://schemas.microsoft.com/office/drawing/2016/5/11/chartex" xmlns:cx6="http://schemas.microsoft.com/office/drawing/2016/5/12/chartex" xmlns:cx7="http://schemas.microsoft.com/office/drawing/2016/5/13/chartex" xmlns:cx8="http://schemas.microsoft.com/office/drawing/2016/5/14/chartex" xmlns:mc="http://schemas.openxmlformats.org/markup-compatibility/2006" xmlns:aink="http://schemas.microsoft.com/office/drawing/2016/ink" xmlns:am3d="http://schemas.microsoft.com/office/drawing/2017/model3d" xmlns:o="urn:schemas-microsoft-com:office:office" xmlns:r="http://schemas.openxmlformats.org/officeDocument/2006/relationships" xmlns:m="http://schemas.openxmlformats.org/officeDocument/2006/math" xmlns:v="urn:schemas-microsoft-com:vml" xmlns:wp14="http://schemas.microsoft.com/office/word/2010/wordprocessingDrawing" xmlns:wp="http://schemas.openxmlformats.org/drawingml/2006/wordprocessingDrawing" xmlns:w10="urn:schemas-microsoft-com:office:word" xmlns:w="http://schemas.openxmlformats.org/wordprocessingml/2006/main" xmlns:w14="http://schemas.microsoft.com/office/word/2010/wordml" xmlns:w15="http://schemas.microsoft.com/office/word/2012/wordml" xmlns:w16cid="http://schemas.microsoft.com/office/word/2016/wordml/cid" xmlns:w16se="http://schemas.microsoft.com/office/word/2015/wordml/symex" xmlns:wpg="http://schemas.microsoft.com/office/word/2010/wordprocessingGroup" xmlns:wpi="http://schemas.microsoft.com/office/word/2010/wordprocessingInk" xmlns:wne="http://schemas.microsoft.com/office/word/2006/wordml" xmlns:wps="http://schemas.microsoft.com/office/word/2010/wordprocessingShape" mc:Ignorable="w14 w15 w16se w16cid wp14">
+  <w:p>
+    <w:pPr>
+      <w:pStyle w:val="Footer"/>
+    </w:pPr>
+  </w:p>
+</w:ftr>
+</file>
+
+<file path=word/footer2.xml><?xml version="1.0" encoding="utf-8"?>
+<w:ftr xmlns:wpc="http://schemas.microsoft.com/office/word/2010/wordprocessingCanvas" xmlns:cx="http://schemas.microsoft.com/office/drawing/2014/chartex" xmlns:cx1="http://schemas.microsoft.com/office/drawing/2015/9/8/chartex" xmlns:cx2="http://schemas.microsoft.com/office/drawing/2015/10/21/chartex" xmlns:cx3="http://schemas.microsoft.com/office/drawing/2016/5/9/chartex" xmlns:cx4="http://schemas.microsoft.com/office/drawing/2016/5/10/chartex" xmlns:cx5="http://schemas.microsoft.com/office/drawing/2016/5/11/chartex" xmlns:cx6="http://schemas.microsoft.com/office/drawing/2016/5/12/chartex" xmlns:cx7="http://schemas.microsoft.com/office/drawing/2016/5/13/chartex" xmlns:cx8="http://schemas.microsoft.com/office/drawing/2016/5/14/chartex" xmlns:mc="http://schemas.openxmlformats.org/markup-compatibility/2006" xmlns:aink="http://schemas.microsoft.com/office/drawing/2016/ink" xmlns:am3d="http://schemas.microsoft.com/office/drawing/2017/model3d" xmlns:o="urn:schemas-microsoft-com:office:office" xmlns:r="http://schemas.openxmlformats.org/officeDocument/2006/relationships" xmlns:m="http://schemas.openxmlformats.org/officeDocument/2006/math" xmlns:v="urn:schemas-microsoft-com:vml" xmlns:wp14="http://schemas.microsoft.com/office/word/2010/wordprocessingDrawing" xmlns:wp="http://schemas.openxmlformats.org/drawingml/2006/wordprocessingDrawing" xmlns:w10="urn:schemas-microsoft-com:office:word" xmlns:w="http://schemas.openxmlformats.org/wordprocessingml/2006/main" xmlns:w14="http://schemas.microsoft.com/office/word/2010/wordml" xmlns:w15="http://schemas.microsoft.com/office/word/2012/wordml" xmlns:w16cid="http://schemas.microsoft.com/office/word/2016/wordml/cid" xmlns:w16se="http://schemas.microsoft.com/office/word/2015/wordml/symex" xmlns:wpg="http://schemas.microsoft.com/office/word/2010/wordprocessingGroup" xmlns:wpi="http://schemas.microsoft.com/office/word/2010/wordprocessingInk" xmlns:wne="http://schemas.microsoft.com/office/word/2006/wordml" xmlns:wps="http://schemas.microsoft.com/office/word/2010/wordprocessingShape" mc:Ignorable="w14 w15 w16se w16cid wp14">
+  <w:p>
+    <w:pPr>
+      <w:pStyle w:val="Footer"/>
+    </w:pPr>
+  </w:p>
+</w:ftr>
+</file>
+
+<file path=word/footer3.xml><?xml version="1.0" encoding="utf-8"?>
+<w:ftr xmlns:wpc="http://schemas.microsoft.com/office/word/2010/wordprocessingCanvas" xmlns:cx="http://schemas.microsoft.com/office/drawing/2014/chartex" xmlns:cx1="http://schemas.microsoft.com/office/drawing/2015/9/8/chartex" xmlns:cx2="http://schemas.microsoft.com/office/drawing/2015/10/21/chartex" xmlns:cx3="http://schemas.microsoft.com/office/drawing/2016/5/9/chartex" xmlns:cx4="http://schemas.microsoft.com/office/drawing/2016/5/10/chartex" xmlns:cx5="http://schemas.microsoft.com/office/drawing/2016/5/11/chartex" xmlns:cx6="http://schemas.microsoft.com/office/drawing/2016/5/12/chartex" xmlns:cx7="http://schemas.microsoft.com/office/drawing/2016/5/13/chartex" xmlns:cx8="http://schemas.microsoft.com/office/drawing/2016/5/14/chartex" xmlns:mc="http://schemas.openxmlformats.org/markup-compatibility/2006" xmlns:aink="http://schemas.microsoft.com/office/drawing/2016/ink" xmlns:am3d="http://schemas.microsoft.com/office/drawing/2017/model3d" xmlns:o="urn:schemas-microsoft-com:office:office" xmlns:r="http://schemas.openxmlformats.org/officeDocument/2006/relationships" xmlns:m="http://schemas.openxmlformats.org/officeDocument/2006/math" xmlns:v="urn:schemas-microsoft-com:vml" xmlns:wp14="http://schemas.microsoft.com/office/word/2010/wordprocessingDrawing" xmlns:wp="http://schemas.openxmlformats.org/drawingml/2006/wordprocessingDrawing" xmlns:w10="urn:schemas-microsoft-com:office:word" xmlns:w="http://schemas.openxmlformats.org/wordprocessingml/2006/main" xmlns:w14="http://schemas.microsoft.com/office/word/2010/wordml" xmlns:w15="http://schemas.microsoft.com/office/word/2012/wordml" xmlns:w16cid="http://schemas.microsoft.com/office/word/2016/wordml/cid" xmlns:w16se="http://schemas.microsoft.com/office/word/2015/wordml/symex" xmlns:wpg="http://schemas.microsoft.com/office/word/2010/wordprocessingGroup" xmlns:wpi="http://schemas.microsoft.com/office/word/2010/wordprocessingInk" xmlns:wne="http://schemas.microsoft.com/office/word/2006/wordml" xmlns:wps="http://schemas.microsoft.com/office/word/2010/wordprocessingShape" mc:Ignorable="w14 w15 w16se w16cid wp14">
+  <w:p>
+    <w:pPr>
+      <w:pStyle w:val="Footer"/>
+    </w:pPr>
+  </w:p>
+</w:ftr>
+</file>
+
 <file path=word/footnotes.xml><?xml version="1.0" encoding="utf-8"?>
 <w:footnotes xmlns:wpc="http://schemas.microsoft.com/office/word/2010/wordprocessingCanvas" xmlns:cx="http://schemas.microsoft.com/office/drawing/2014/chartex" xmlns:cx1="http://schemas.microsoft.com/office/drawing/2015/9/8/chartex" xmlns:cx2="http://schemas.microsoft.com/office/drawing/2015/10/21/chartex" xmlns:cx3="http://schemas.microsoft.com/office/drawing/2016/5/9/chartex" xmlns:cx4="http://schemas.microsoft.com/office/drawing/2016/5/10/chartex" xmlns:cx5="http://schemas.microsoft.com/office/drawing/2016/5/11/chartex" xmlns:cx6="http://schemas.microsoft.com/office/drawing/2016/5/12/chartex" xmlns:cx7="http://schemas.microsoft.com/office/drawing/2016/5/13/chartex" xmlns:cx8="http://schemas.microsoft.com/office/drawing/2016/5/14/chartex" xmlns:mc="http://schemas.openxmlformats.org/markup-compatibility/2006" xmlns:aink="http://schemas.microsoft.com/office/drawing/2016/ink" xmlns:am3d="http://schemas.microsoft.com/office/drawing/2017/model3d" xmlns:o="urn:schemas-microsoft-com:office:office" xmlns:r="http://schemas.openxmlformats.org/officeDocument/2006/relationships" xmlns:m="http://schemas.openxmlformats.org/officeDocument/2006/math" xmlns:v="urn:schemas-microsoft-com:vml" xmlns:wp14="http://schemas.microsoft.com/office/word/2010/wordprocessingDrawing" xmlns:wp="http://schemas.openxmlformats.org/drawingml/2006/wordprocessingDrawing" xmlns:w10="urn:schemas-microsoft-com:office:word" xmlns:w="http://schemas.openxmlformats.org/wordprocessingml/2006/main" xmlns:w14="http://schemas.microsoft.com/office/word/2010/wordml" xmlns:w15="http://schemas.microsoft.com/office/word/2012/wordml" xmlns:w16cid="http://schemas.microsoft.com/office/word/2016/wordml/cid" xmlns:w16se="http://schemas.microsoft.com/office/word/2015/wordml/symex" xmlns:wpg="http://schemas.microsoft.com/office/word/2010/wordprocessingGroup" xmlns:wpi="http://schemas.microsoft.com/office/word/2010/wordprocessingInk" xmlns:wne="http://schemas.microsoft.com/office/word/2006/wordml" xmlns:wps="http://schemas.microsoft.com/office/word/2010/wordprocessingShape" mc:Ignorable="w14 w15 w16se w16cid wp14">
   <w:footnote w:type="separator" w:id="-1">
@@ -6598,6 +7104,16 @@
 </file>
 
 <file path=word/header1.xml><?xml version="1.0" encoding="utf-8"?>
+<w:hdr xmlns:wpc="http://schemas.microsoft.com/office/word/2010/wordprocessingCanvas" xmlns:cx="http://schemas.microsoft.com/office/drawing/2014/chartex" xmlns:cx1="http://schemas.microsoft.com/office/drawing/2015/9/8/chartex" xmlns:cx2="http://schemas.microsoft.com/office/drawing/2015/10/21/chartex" xmlns:cx3="http://schemas.microsoft.com/office/drawing/2016/5/9/chartex" xmlns:cx4="http://schemas.microsoft.com/office/drawing/2016/5/10/chartex" xmlns:cx5="http://schemas.microsoft.com/office/drawing/2016/5/11/chartex" xmlns:cx6="http://schemas.microsoft.com/office/drawing/2016/5/12/chartex" xmlns:cx7="http://schemas.microsoft.com/office/drawing/2016/5/13/chartex" xmlns:cx8="http://schemas.microsoft.com/office/drawing/2016/5/14/chartex" xmlns:mc="http://schemas.openxmlformats.org/markup-compatibility/2006" xmlns:aink="http://schemas.microsoft.com/office/drawing/2016/ink" xmlns:am3d="http://schemas.microsoft.com/office/drawing/2017/model3d" xmlns:o="urn:schemas-microsoft-com:office:office" xmlns:r="http://schemas.openxmlformats.org/officeDocument/2006/relationships" xmlns:m="http://schemas.openxmlformats.org/officeDocument/2006/math" xmlns:v="urn:schemas-microsoft-com:vml" xmlns:wp14="http://schemas.microsoft.com/office/word/2010/wordprocessingDrawing" xmlns:wp="http://schemas.openxmlformats.org/drawingml/2006/wordprocessingDrawing" xmlns:w10="urn:schemas-microsoft-com:office:word" xmlns:w="http://schemas.openxmlformats.org/wordprocessingml/2006/main" xmlns:w14="http://schemas.microsoft.com/office/word/2010/wordml" xmlns:w15="http://schemas.microsoft.com/office/word/2012/wordml" xmlns:w16cid="http://schemas.microsoft.com/office/word/2016/wordml/cid" xmlns:w16se="http://schemas.microsoft.com/office/word/2015/wordml/symex" xmlns:wpg="http://schemas.microsoft.com/office/word/2010/wordprocessingGroup" xmlns:wpi="http://schemas.microsoft.com/office/word/2010/wordprocessingInk" xmlns:wne="http://schemas.microsoft.com/office/word/2006/wordml" xmlns:wps="http://schemas.microsoft.com/office/word/2010/wordprocessingShape" mc:Ignorable="w14 w15 w16se w16cid wp14">
+  <w:p>
+    <w:pPr>
+      <w:pStyle w:val="Header"/>
+    </w:pPr>
+  </w:p>
+</w:hdr>
+</file>
+
+<file path=word/header2.xml><?xml version="1.0" encoding="utf-8"?>
 <w:hdr xmlns:wpc="http://schemas.microsoft.com/office/word/2010/wordprocessingCanvas" xmlns:cx="http://schemas.microsoft.com/office/drawing/2014/chartex" xmlns:cx1="http://schemas.microsoft.com/office/drawing/2015/9/8/chartex" xmlns:cx2="http://schemas.microsoft.com/office/drawing/2015/10/21/chartex" xmlns:cx3="http://schemas.microsoft.com/office/drawing/2016/5/9/chartex" xmlns:cx4="http://schemas.microsoft.com/office/drawing/2016/5/10/chartex" xmlns:cx5="http://schemas.microsoft.com/office/drawing/2016/5/11/chartex" xmlns:cx6="http://schemas.microsoft.com/office/drawing/2016/5/12/chartex" xmlns:cx7="http://schemas.microsoft.com/office/drawing/2016/5/13/chartex" xmlns:cx8="http://schemas.microsoft.com/office/drawing/2016/5/14/chartex" xmlns:mc="http://schemas.openxmlformats.org/markup-compatibility/2006" xmlns:aink="http://schemas.microsoft.com/office/drawing/2016/ink" xmlns:am3d="http://schemas.microsoft.com/office/drawing/2017/model3d" xmlns:o="urn:schemas-microsoft-com:office:office" xmlns:r="http://schemas.openxmlformats.org/officeDocument/2006/relationships" xmlns:m="http://schemas.openxmlformats.org/officeDocument/2006/math" xmlns:v="urn:schemas-microsoft-com:vml" xmlns:wp14="http://schemas.microsoft.com/office/word/2010/wordprocessingDrawing" xmlns:wp="http://schemas.openxmlformats.org/drawingml/2006/wordprocessingDrawing" xmlns:w10="urn:schemas-microsoft-com:office:word" xmlns:w="http://schemas.openxmlformats.org/wordprocessingml/2006/main" xmlns:w14="http://schemas.microsoft.com/office/word/2010/wordml" xmlns:w15="http://schemas.microsoft.com/office/word/2012/wordml" xmlns:w16cid="http://schemas.microsoft.com/office/word/2016/wordml/cid" xmlns:w16se="http://schemas.microsoft.com/office/word/2015/wordml/symex" xmlns:wpg="http://schemas.microsoft.com/office/word/2010/wordprocessingGroup" xmlns:wpi="http://schemas.microsoft.com/office/word/2010/wordprocessingInk" xmlns:wne="http://schemas.microsoft.com/office/word/2006/wordml" xmlns:wps="http://schemas.microsoft.com/office/word/2010/wordprocessingShape" mc:Ignorable="w14 w15 w16se w16cid wp14">
   <w:p>
     <w:pPr>
@@ -6629,11 +7145,31 @@
     <w:r>
       <w:t xml:space="preserve"> of </w:t>
     </w:r>
-    <w:fldSimple w:instr=" NUMPAGES ">
-      <w:r>
-        <w:t>8</w:t>
-      </w:r>
-    </w:fldSimple>
+    <w:r>
+      <w:fldChar w:fldCharType="begin"/>
+    </w:r>
+    <w:r>
+      <w:instrText xml:space="preserve"> NUMPAGES </w:instrText>
+    </w:r>
+    <w:r>
+      <w:fldChar w:fldCharType="separate"/>
+    </w:r>
+    <w:r>
+      <w:t>8</w:t>
+    </w:r>
+    <w:r>
+      <w:fldChar w:fldCharType="end"/>
+    </w:r>
+  </w:p>
+</w:hdr>
+</file>
+
+<file path=word/header3.xml><?xml version="1.0" encoding="utf-8"?>
+<w:hdr xmlns:wpc="http://schemas.microsoft.com/office/word/2010/wordprocessingCanvas" xmlns:cx="http://schemas.microsoft.com/office/drawing/2014/chartex" xmlns:cx1="http://schemas.microsoft.com/office/drawing/2015/9/8/chartex" xmlns:cx2="http://schemas.microsoft.com/office/drawing/2015/10/21/chartex" xmlns:cx3="http://schemas.microsoft.com/office/drawing/2016/5/9/chartex" xmlns:cx4="http://schemas.microsoft.com/office/drawing/2016/5/10/chartex" xmlns:cx5="http://schemas.microsoft.com/office/drawing/2016/5/11/chartex" xmlns:cx6="http://schemas.microsoft.com/office/drawing/2016/5/12/chartex" xmlns:cx7="http://schemas.microsoft.com/office/drawing/2016/5/13/chartex" xmlns:cx8="http://schemas.microsoft.com/office/drawing/2016/5/14/chartex" xmlns:mc="http://schemas.openxmlformats.org/markup-compatibility/2006" xmlns:aink="http://schemas.microsoft.com/office/drawing/2016/ink" xmlns:am3d="http://schemas.microsoft.com/office/drawing/2017/model3d" xmlns:o="urn:schemas-microsoft-com:office:office" xmlns:r="http://schemas.openxmlformats.org/officeDocument/2006/relationships" xmlns:m="http://schemas.openxmlformats.org/officeDocument/2006/math" xmlns:v="urn:schemas-microsoft-com:vml" xmlns:wp14="http://schemas.microsoft.com/office/word/2010/wordprocessingDrawing" xmlns:wp="http://schemas.openxmlformats.org/drawingml/2006/wordprocessingDrawing" xmlns:w10="urn:schemas-microsoft-com:office:word" xmlns:w="http://schemas.openxmlformats.org/wordprocessingml/2006/main" xmlns:w14="http://schemas.microsoft.com/office/word/2010/wordml" xmlns:w15="http://schemas.microsoft.com/office/word/2012/wordml" xmlns:w16cid="http://schemas.microsoft.com/office/word/2016/wordml/cid" xmlns:w16se="http://schemas.microsoft.com/office/word/2015/wordml/symex" xmlns:wpg="http://schemas.microsoft.com/office/word/2010/wordprocessingGroup" xmlns:wpi="http://schemas.microsoft.com/office/word/2010/wordprocessingInk" xmlns:wne="http://schemas.microsoft.com/office/word/2006/wordml" xmlns:wps="http://schemas.microsoft.com/office/word/2010/wordprocessingShape" mc:Ignorable="w14 w15 w16se w16cid wp14">
+  <w:p>
+    <w:pPr>
+      <w:pStyle w:val="Header"/>
+    </w:pPr>
   </w:p>
 </w:hdr>
 </file>
@@ -8475,7 +9011,7 @@
     <w:abstractNumId w:val="13"/>
     <w:lvlOverride w:ilvl="0">
       <w:startOverride w:val="1"/>
-      <w:lvl w:ilvl="0" w:tplc="A100E918">
+      <w:lvl w:ilvl="0" w:tplc="DF627264">
         <w:start w:val="1"/>
         <w:numFmt w:val="decimal"/>
         <w:lvlText w:val="%1."/>
@@ -8506,7 +9042,7 @@
     </w:lvlOverride>
     <w:lvlOverride w:ilvl="1">
       <w:startOverride w:val="1"/>
-      <w:lvl w:ilvl="1" w:tplc="EBD02528">
+      <w:lvl w:ilvl="1" w:tplc="CCB4C522">
         <w:start w:val="1"/>
         <w:numFmt w:val="decimal"/>
         <w:lvlText w:val="%2."/>
@@ -8538,7 +9074,7 @@
     </w:lvlOverride>
     <w:lvlOverride w:ilvl="2">
       <w:startOverride w:val="1"/>
-      <w:lvl w:ilvl="2" w:tplc="B24CAB4E">
+      <w:lvl w:ilvl="2" w:tplc="4ECC437E">
         <w:start w:val="1"/>
         <w:numFmt w:val="lowerLetter"/>
         <w:lvlText w:val="%3."/>
@@ -8570,7 +9106,7 @@
     </w:lvlOverride>
     <w:lvlOverride w:ilvl="3">
       <w:startOverride w:val="1"/>
-      <w:lvl w:ilvl="3" w:tplc="7436C21C">
+      <w:lvl w:ilvl="3" w:tplc="C63EC0EC">
         <w:start w:val="1"/>
         <w:numFmt w:val="lowerRoman"/>
         <w:lvlText w:val="%4."/>
@@ -8602,7 +9138,7 @@
     </w:lvlOverride>
     <w:lvlOverride w:ilvl="4">
       <w:startOverride w:val="1"/>
-      <w:lvl w:ilvl="4" w:tplc="622464B6">
+      <w:lvl w:ilvl="4" w:tplc="9D2AD382">
         <w:start w:val="1"/>
         <w:numFmt w:val="decimal"/>
         <w:lvlText w:val="%5."/>
@@ -8634,7 +9170,7 @@
     </w:lvlOverride>
     <w:lvlOverride w:ilvl="5">
       <w:startOverride w:val="1"/>
-      <w:lvl w:ilvl="5" w:tplc="0440704A">
+      <w:lvl w:ilvl="5" w:tplc="CD56D46E">
         <w:start w:val="1"/>
         <w:numFmt w:val="lowerLetter"/>
         <w:lvlText w:val="%6."/>
@@ -8666,7 +9202,7 @@
     </w:lvlOverride>
     <w:lvlOverride w:ilvl="6">
       <w:startOverride w:val="1"/>
-      <w:lvl w:ilvl="6" w:tplc="31027912">
+      <w:lvl w:ilvl="6" w:tplc="21087086">
         <w:start w:val="1"/>
         <w:numFmt w:val="lowerRoman"/>
         <w:lvlText w:val="%7."/>
@@ -8698,7 +9234,7 @@
     </w:lvlOverride>
     <w:lvlOverride w:ilvl="7">
       <w:startOverride w:val="1"/>
-      <w:lvl w:ilvl="7" w:tplc="46E665BE">
+      <w:lvl w:ilvl="7" w:tplc="5E625CD4">
         <w:start w:val="1"/>
         <w:numFmt w:val="lowerRoman"/>
         <w:lvlText w:val="%8."/>
@@ -8730,7 +9266,7 @@
     </w:lvlOverride>
     <w:lvlOverride w:ilvl="8">
       <w:startOverride w:val="1"/>
-      <w:lvl w:ilvl="8" w:tplc="856E5C0E">
+      <w:lvl w:ilvl="8" w:tplc="B978E542">
         <w:start w:val="1"/>
         <w:numFmt w:val="lowerRoman"/>
         <w:lvlText w:val="%9."/>
@@ -9727,6 +10263,16 @@
       <w:bdr w:val="none" w:sz="0" w:space="0" w:color="auto"/>
       <w:vertAlign w:val="superscript"/>
     </w:rPr>
+  </w:style>
+  <w:style w:type="character" w:customStyle="1" w:styleId="gmaildefault">
+    <w:name w:val="gmail_default"/>
+    <w:basedOn w:val="DefaultParagraphFont"/>
+    <w:rsid w:val="000F2F00"/>
+  </w:style>
+  <w:style w:type="character" w:customStyle="1" w:styleId="gmail-link">
+    <w:name w:val="gmail-link"/>
+    <w:basedOn w:val="DefaultParagraphFont"/>
+    <w:rsid w:val="000F2F00"/>
   </w:style>
 </w:styles>
 </file>

</xml_diff>